<commit_message>
remove event logging and revise url checking
</commit_message>
<xml_diff>
--- a/Agents/MTConnectAgentFwding/MTConnectAgentForwarding.docx
+++ b/Agents/MTConnectAgentFwding/MTConnectAgentForwarding.docx
@@ -24,7 +24,7 @@
         <w:rPr>
           <w:noProof/>
         </w:rPr>
-        <w:t>Tuesday, November 08, 2016</w:t>
+        <w:t>Thursday, November 10, 2016</w:t>
       </w:r>
       <w:r>
         <w:fldChar w:fldCharType="end"/>
@@ -52,13 +52,24 @@
         <w:t xml:space="preserve"> for more information. This document concerns itself with</w:t>
       </w:r>
       <w:r>
-        <w:t xml:space="preserve"> an implementation of a MTConnect Agent XML reader and an embedded web server that only supports "current" MTConnect data queries. Thus, a forwarding agent will read the current status from another MTConnect agent, and serve this XML MTConnect data to the querying client. In additon, the ability to rename tags or dataids or enums is possible with the </w:t>
+        <w:t xml:space="preserve"> an implementation of a MTConnect Agent XML reader and an embedded web server that only supports "current" MTConnect data queries. Thus, a forwarding agent will read the current status from another MTConnect agent, and serve this XML MTConnect data to the querying client. In </w:t>
+      </w:r>
+      <w:r>
+        <w:t>addition</w:t>
+      </w:r>
+      <w:r>
+        <w:t xml:space="preserve">, the ability to rename tags or </w:t>
+      </w:r>
+      <w:r>
+        <w:t>details</w:t>
+      </w:r>
+      <w:r>
+        <w:t xml:space="preserve"> or enums is possible with the </w:t>
       </w:r>
       <w:r>
         <w:t>python program. Note, if you just forwarding the MTConnect XML you could just use port forwarding, however, this program makes adjustments to the MTConnect XML before forwarding.</w:t>
       </w:r>
     </w:p>
-    <w:p/>
     <w:p>
       <w:pPr>
         <w:pStyle w:val="Heading1"/>
@@ -557,7 +568,13 @@
     </w:p>
     <w:p>
       <w:r>
-        <w:t>Wait for the UAC adminstrator rights…</w:t>
+        <w:t xml:space="preserve">Wait for the UAC </w:t>
+      </w:r>
+      <w:r>
+        <w:t>administrator</w:t>
+      </w:r>
+      <w:r>
+        <w:t xml:space="preserve"> rights…</w:t>
       </w:r>
     </w:p>
     <w:p>
@@ -852,7 +869,19 @@
         </w:numPr>
       </w:pPr>
       <w:r>
-        <w:t xml:space="preserve">new service web service name   (i.e., servicename) , </w:t>
+        <w:t xml:space="preserve">new service web service </w:t>
+      </w:r>
+      <w:r>
+        <w:t>name (</w:t>
+      </w:r>
+      <w:r>
+        <w:t>i.e., servicename</w:t>
+      </w:r>
+      <w:r>
+        <w:t>),</w:t>
+      </w:r>
+      <w:r>
+        <w:t xml:space="preserve"> </w:t>
       </w:r>
     </w:p>
     <w:p>
@@ -899,7 +928,13 @@
     </w:p>
     <w:p>
       <w:r>
-        <w:t>The TAGS section handles the renaming of MTCOnnect "name" fields.  The replacement is not very robust, but is sufficient. For example, the action to replace name</w:t>
+        <w:t>The TAGS sect</w:t>
+      </w:r>
+      <w:r>
+        <w:t>ion handles the renaming of MTCo</w:t>
+      </w:r>
+      <w:r>
+        <w:t>nnect "name" fields.  The replacement is not very robust, but is sufficient. For example, the action to replace name</w:t>
       </w:r>
       <w:r>
         <w:t xml:space="preserve"> attribute</w:t>
@@ -914,7 +949,13 @@
         <w:t xml:space="preserve"> "controllermode"</w:t>
       </w:r>
       <w:r>
-        <w:t xml:space="preserve"> in the MTConnect XMl below:</w:t>
+        <w:t xml:space="preserve"> in the MTConnect </w:t>
+      </w:r>
+      <w:r>
+        <w:t>XML</w:t>
+      </w:r>
+      <w:r>
+        <w:t xml:space="preserve"> below:</w:t>
       </w:r>
     </w:p>
     <w:p>
@@ -1084,7 +1125,13 @@
     </w:p>
     <w:p>
       <w:r>
-        <w:t>Finally, enumerations can be replaced with different text entries. The MTConnect  execution data item has a set of enumeration that can be remapped. For example, the MTConnect XML for the execution data item is shown below:</w:t>
+        <w:t xml:space="preserve">Finally, enumerations can be replaced with different text entries. The </w:t>
+      </w:r>
+      <w:r>
+        <w:t>MTConnect execution</w:t>
+      </w:r>
+      <w:r>
+        <w:t xml:space="preserve"> data item has a set of enumeration that can be remapped. For example, the MTConnect XML for the execution data item is shown below:</w:t>
       </w:r>
     </w:p>
     <w:p>
@@ -1120,7 +1167,13 @@
     </w:p>
     <w:p>
       <w:r>
-        <w:t>Note as of this verion all ACTIVE text entries in the XML will be changed to EXECUTING.</w:t>
+        <w:t xml:space="preserve">Note as of this </w:t>
+      </w:r>
+      <w:r>
+        <w:t>version</w:t>
+      </w:r>
+      <w:r>
+        <w:t xml:space="preserve"> all ACTIVE text entries in the XML will be changed to EXECUTING.</w:t>
       </w:r>
     </w:p>
     <w:p>
@@ -1138,7 +1191,13 @@
     </w:p>
     <w:p>
       <w:r>
-        <w:t xml:space="preserve">Pyinstaller was used to create an executable from the Python script to forward code. Emebedded in the code is the ability for the application to also serve as a Windows Service. In order to achieve, these windows specific functionality the Python package </w:t>
+        <w:t xml:space="preserve">Pyinstaller was used to create an executable from the Python script to forward code. </w:t>
+      </w:r>
+      <w:r>
+        <w:t>Embedded</w:t>
+      </w:r>
+      <w:r>
+        <w:t xml:space="preserve"> in the code is the ability for the application to also serve as a Windows Service. In order to achieve, these windows specific functionality the Python package </w:t>
       </w:r>
       <w:r>
         <w:t>"Pywin32".</w:t>
@@ -1210,7 +1269,13 @@
         <w:t>To bun</w:t>
       </w:r>
       <w:r>
-        <w:t>dle the Python forwarding agent, you need to open a Windows Shell with Command Prompt  and run Pyinstaller as in the snippet below:</w:t>
+        <w:t xml:space="preserve">dle the Python forwarding agent, you need to open a Windows Shell with Command </w:t>
+      </w:r>
+      <w:r>
+        <w:t>Prompt and</w:t>
+      </w:r>
+      <w:r>
+        <w:t xml:space="preserve"> run Pyinstaller as in the snippet below:</w:t>
       </w:r>
     </w:p>
     <w:p>
@@ -1301,7 +1366,19 @@
         <w:rPr>
           <w:i/>
         </w:rPr>
-        <w:t>Some packages have a 32bit and a 64bit version available - you must download the one which corresponds to the Python you have installed.  Even if you havea 64bit computer, if you installed a 32bit version of Python you must install the 32bit version of pywin32</w:t>
+        <w:t>Some packages have a 32bit and a 64bit version available - you must download the one which corresponds to the Python you have installed.  Even if you have</w:t>
+      </w:r>
+      <w:r>
+        <w:rPr>
+          <w:i/>
+        </w:rPr>
+        <w:t xml:space="preserve"> </w:t>
+      </w:r>
+      <w:r>
+        <w:rPr>
+          <w:i/>
+        </w:rPr>
+        <w:t>a 64bit computer, if you installed a 32bit version of Python you must install the 32bit version of pywin32</w:t>
       </w:r>
       <w:r>
         <w:t>.</w:t>
@@ -1350,7 +1427,13 @@
         </w:r>
       </w:hyperlink>
       <w:r>
-        <w:t xml:space="preserve"> and select the latest download for the your System and your Python version. </w:t>
+        <w:t xml:space="preserve"> and select the latest download for </w:t>
+      </w:r>
+      <w:r>
+        <w:t>your</w:t>
+      </w:r>
+      <w:r>
+        <w:t xml:space="preserve"> System and your Python version. </w:t>
       </w:r>
       <w:r>
         <w:t xml:space="preserve"> For me the download version that worked was:  Navigate to </w:t>
@@ -1370,7 +1453,10 @@
         <w:t>pywin32-220.win-amd64-py2.7.exe</w:t>
       </w:r>
       <w:r>
-        <w:t>"  since I was running Python 2.7 on a 64-bit platform.</w:t>
+        <w:t>" since</w:t>
+      </w:r>
+      <w:r>
+        <w:t xml:space="preserve"> I was running Python 2.7 on a 64-bit platform.</w:t>
       </w:r>
     </w:p>
     <w:p>
@@ -1401,7 +1487,16 @@
     </w:p>
     <w:p>
       <w:r>
-        <w:t xml:space="preserve">Purusing the Internet I found this advice that actually worked: (From </w:t>
+        <w:t>Perusing</w:t>
+      </w:r>
+      <w:r>
+        <w:t xml:space="preserve"> the </w:t>
+      </w:r>
+      <w:r>
+        <w:t>Internet,</w:t>
+      </w:r>
+      <w:r>
+        <w:t xml:space="preserve"> I found this advice that actually worked: (From </w:t>
       </w:r>
       <w:hyperlink r:id="rId19" w:history="1">
         <w:r>
@@ -1439,7 +1534,13 @@
     </w:p>
     <w:p>
       <w:r>
-        <w:t xml:space="preserve">Using pywin32 to program the forward agent as a service:  ( Advice from: </w:t>
+        <w:t>Using pywin32 to program the forward agent as a service</w:t>
+      </w:r>
+      <w:r>
+        <w:t>: (Advice</w:t>
+      </w:r>
+      <w:r>
+        <w:t xml:space="preserve"> from: </w:t>
       </w:r>
       <w:hyperlink r:id="rId20" w:history="1">
         <w:r>
@@ -1633,8 +1734,17 @@
         <w:pStyle w:val="BoxedCode"/>
       </w:pPr>
       <w:r>
-        <w:t xml:space="preserve">        dfile.write( </w:t>
-      </w:r>
+        <w:t xml:space="preserve">        </w:t>
+      </w:r>
+      <w:proofErr w:type="spellStart"/>
+      <w:r>
+        <w:t>dfile.write</w:t>
+      </w:r>
+      <w:proofErr w:type="spellEnd"/>
+      <w:r>
+        <w:t xml:space="preserve">( </w:t>
+      </w:r>
+      <w:proofErr w:type="spellStart"/>
       <w:r>
         <w:rPr>
           <w:color w:val="6F008A"/>
@@ -1642,7 +1752,11 @@
         <w:t>time</w:t>
       </w:r>
       <w:r>
-        <w:t xml:space="preserve">.asctime()+ </w:t>
+        <w:t>.asctime</w:t>
+      </w:r>
+      <w:proofErr w:type="spellEnd"/>
+      <w:r>
+        <w:t xml:space="preserve">()+ </w:t>
       </w:r>
       <w:r>
         <w:rPr>
@@ -1696,6 +1810,7 @@
       <w:r>
         <w:t xml:space="preserve">        </w:t>
       </w:r>
+      <w:proofErr w:type="spellStart"/>
       <w:r>
         <w:rPr>
           <w:color w:val="808080"/>
@@ -1703,7 +1818,11 @@
         <w:t>self</w:t>
       </w:r>
       <w:r>
-        <w:t xml:space="preserve">.hWaitStop = </w:t>
+        <w:t>.hWaitStop</w:t>
+      </w:r>
+      <w:proofErr w:type="spellEnd"/>
+      <w:r>
+        <w:t xml:space="preserve"> = </w:t>
       </w:r>
       <w:r>
         <w:rPr>
@@ -1730,6 +1849,7 @@
       <w:r>
         <w:t xml:space="preserve">        </w:t>
       </w:r>
+      <w:proofErr w:type="spellStart"/>
       <w:r>
         <w:rPr>
           <w:color w:val="6F008A"/>
@@ -1737,7 +1857,11 @@
         <w:t>socket</w:t>
       </w:r>
       <w:r>
-        <w:t>.setdefaulttimeout(60)</w:t>
+        <w:t>.setdefaulttimeout</w:t>
+      </w:r>
+      <w:proofErr w:type="spellEnd"/>
+      <w:r>
+        <w:t>(60)</w:t>
       </w:r>
     </w:p>
     <w:p>
@@ -1747,6 +1871,7 @@
       <w:r>
         <w:t xml:space="preserve">        </w:t>
       </w:r>
+      <w:proofErr w:type="spellStart"/>
       <w:r>
         <w:rPr>
           <w:color w:val="808080"/>
@@ -1754,7 +1879,11 @@
         <w:t>self</w:t>
       </w:r>
       <w:r>
-        <w:t xml:space="preserve">.timeout = 30000     </w:t>
+        <w:t>.timeout</w:t>
+      </w:r>
+      <w:proofErr w:type="spellEnd"/>
+      <w:r>
+        <w:t xml:space="preserve"> = 30000     </w:t>
       </w:r>
       <w:r>
         <w:rPr>
@@ -1768,7 +1897,15 @@
         <w:pStyle w:val="BoxedCode"/>
       </w:pPr>
       <w:r>
-        <w:t xml:space="preserve">        doConfig()</w:t>
+        <w:t xml:space="preserve">        </w:t>
+      </w:r>
+      <w:proofErr w:type="spellStart"/>
+      <w:r>
+        <w:t>doConfig</w:t>
+      </w:r>
+      <w:proofErr w:type="spellEnd"/>
+      <w:r>
+        <w:t>()</w:t>
       </w:r>
     </w:p>
     <w:p>
@@ -1801,12 +1938,14 @@
       <w:r>
         <w:t xml:space="preserve">, </w:t>
       </w:r>
+      <w:proofErr w:type="spellStart"/>
       <w:r>
         <w:rPr>
           <w:color w:val="808080"/>
         </w:rPr>
         <w:t>msg</w:t>
       </w:r>
+      <w:proofErr w:type="spellEnd"/>
       <w:r>
         <w:t>):</w:t>
       </w:r>
@@ -1841,6 +1980,7 @@
       <w:r>
         <w:t xml:space="preserve">        </w:t>
       </w:r>
+      <w:proofErr w:type="spellStart"/>
       <w:r>
         <w:rPr>
           <w:color w:val="6F008A"/>
@@ -1848,14 +1988,28 @@
         <w:t>servicemanager</w:t>
       </w:r>
       <w:r>
-        <w:t>.LogInfoMsg(str(</w:t>
-      </w:r>
+        <w:t>.LogInfoMsg</w:t>
+      </w:r>
+      <w:proofErr w:type="spellEnd"/>
+      <w:r>
+        <w:t>(</w:t>
+      </w:r>
+      <w:proofErr w:type="spellStart"/>
+      <w:r>
+        <w:t>str</w:t>
+      </w:r>
+      <w:proofErr w:type="spellEnd"/>
+      <w:r>
+        <w:t>(</w:t>
+      </w:r>
+      <w:proofErr w:type="spellStart"/>
       <w:r>
         <w:rPr>
           <w:color w:val="808080"/>
         </w:rPr>
         <w:t>msg</w:t>
       </w:r>
+      <w:proofErr w:type="spellEnd"/>
       <w:r>
         <w:t>))</w:t>
       </w:r>
@@ -1926,7 +2080,15 @@
         <w:t>def</w:t>
       </w:r>
       <w:r>
-        <w:t xml:space="preserve"> SvcStop(</w:t>
+        <w:t xml:space="preserve"> </w:t>
+      </w:r>
+      <w:proofErr w:type="spellStart"/>
+      <w:r>
+        <w:t>SvcStop</w:t>
+      </w:r>
+      <w:proofErr w:type="spellEnd"/>
+      <w:r>
+        <w:t>(</w:t>
       </w:r>
       <w:r>
         <w:rPr>
@@ -1945,6 +2107,7 @@
       <w:r>
         <w:t xml:space="preserve">        </w:t>
       </w:r>
+      <w:proofErr w:type="spellStart"/>
       <w:r>
         <w:rPr>
           <w:color w:val="808080"/>
@@ -1952,7 +2115,11 @@
         <w:t>self</w:t>
       </w:r>
       <w:r>
-        <w:t>.ReportServiceStatus(</w:t>
+        <w:t>.ReportServiceStatus</w:t>
+      </w:r>
+      <w:proofErr w:type="spellEnd"/>
+      <w:r>
+        <w:t>(</w:t>
       </w:r>
       <w:r>
         <w:rPr>
@@ -1997,6 +2164,7 @@
       <w:r>
         <w:t xml:space="preserve">        </w:t>
       </w:r>
+      <w:proofErr w:type="spellStart"/>
       <w:r>
         <w:rPr>
           <w:color w:val="808080"/>
@@ -2004,7 +2172,11 @@
         <w:t>self</w:t>
       </w:r>
       <w:r>
-        <w:t>.stop()</w:t>
+        <w:t>.stop</w:t>
+      </w:r>
+      <w:proofErr w:type="spellEnd"/>
+      <w:r>
+        <w:t>()</w:t>
       </w:r>
     </w:p>
     <w:p>
@@ -2049,6 +2221,7 @@
       <w:r>
         <w:t>.SetEvent(</w:t>
       </w:r>
+      <w:proofErr w:type="spellStart"/>
       <w:r>
         <w:rPr>
           <w:color w:val="808080"/>
@@ -2056,7 +2229,11 @@
         <w:t>self</w:t>
       </w:r>
       <w:r>
-        <w:t>.stop_event)</w:t>
+        <w:t>.stop_event</w:t>
+      </w:r>
+      <w:proofErr w:type="spellEnd"/>
+      <w:r>
+        <w:t>)</w:t>
       </w:r>
     </w:p>
     <w:p>
@@ -2066,6 +2243,7 @@
       <w:r>
         <w:t xml:space="preserve">        </w:t>
       </w:r>
+      <w:proofErr w:type="spellStart"/>
       <w:r>
         <w:rPr>
           <w:color w:val="808080"/>
@@ -2073,7 +2251,11 @@
         <w:t>self</w:t>
       </w:r>
       <w:r>
-        <w:t>.ReportServiceStatus(</w:t>
+        <w:t>.ReportServiceStatus</w:t>
+      </w:r>
+      <w:proofErr w:type="spellEnd"/>
+      <w:r>
+        <w:t>(</w:t>
       </w:r>
       <w:r>
         <w:rPr>
@@ -2104,7 +2286,15 @@
         <w:t>def</w:t>
       </w:r>
       <w:r>
-        <w:t xml:space="preserve"> SvcDoRun(</w:t>
+        <w:t xml:space="preserve"> </w:t>
+      </w:r>
+      <w:proofErr w:type="spellStart"/>
+      <w:r>
+        <w:t>SvcDoRun</w:t>
+      </w:r>
+      <w:proofErr w:type="spellEnd"/>
+      <w:r>
+        <w:t>(</w:t>
       </w:r>
       <w:r>
         <w:rPr>
@@ -2123,6 +2313,7 @@
       <w:r>
         <w:t xml:space="preserve">        </w:t>
       </w:r>
+      <w:proofErr w:type="spellStart"/>
       <w:r>
         <w:rPr>
           <w:color w:val="808080"/>
@@ -2130,7 +2321,11 @@
         <w:t>self</w:t>
       </w:r>
       <w:r>
-        <w:t>.ReportServiceStatus(</w:t>
+        <w:t>.ReportServiceStatus</w:t>
+      </w:r>
+      <w:proofErr w:type="spellEnd"/>
+      <w:r>
+        <w:t>(</w:t>
       </w:r>
       <w:r>
         <w:rPr>
@@ -2166,6 +2361,7 @@
       <w:r>
         <w:t xml:space="preserve">            </w:t>
       </w:r>
+      <w:proofErr w:type="spellStart"/>
       <w:r>
         <w:rPr>
           <w:color w:val="808080"/>
@@ -2173,7 +2369,11 @@
         <w:t>self</w:t>
       </w:r>
       <w:r>
-        <w:t>.ReportServiceStatus(</w:t>
+        <w:t>.ReportServiceStatus</w:t>
+      </w:r>
+      <w:proofErr w:type="spellEnd"/>
+      <w:r>
+        <w:t>(</w:t>
       </w:r>
       <w:r>
         <w:rPr>
@@ -2218,6 +2418,7 @@
       <w:r>
         <w:t xml:space="preserve">            </w:t>
       </w:r>
+      <w:proofErr w:type="spellStart"/>
       <w:r>
         <w:rPr>
           <w:color w:val="808080"/>
@@ -2225,7 +2426,11 @@
         <w:t>self</w:t>
       </w:r>
       <w:r>
-        <w:t>.start()</w:t>
+        <w:t>.start</w:t>
+      </w:r>
+      <w:proofErr w:type="spellEnd"/>
+      <w:r>
+        <w:t>()</w:t>
       </w:r>
     </w:p>
     <w:p>
@@ -2270,6 +2475,7 @@
       <w:r>
         <w:t>.WaitForSingleObject(</w:t>
       </w:r>
+      <w:proofErr w:type="spellStart"/>
       <w:r>
         <w:rPr>
           <w:color w:val="808080"/>
@@ -2277,7 +2483,11 @@
         <w:t>self</w:t>
       </w:r>
       <w:r>
-        <w:t xml:space="preserve">.stop_event, </w:t>
+        <w:t>.stop_event</w:t>
+      </w:r>
+      <w:proofErr w:type="spellEnd"/>
+      <w:r>
+        <w:t xml:space="preserve">, </w:t>
       </w:r>
       <w:r>
         <w:rPr>
@@ -2365,6 +2575,7 @@
       <w:r>
         <w:t xml:space="preserve">            </w:t>
       </w:r>
+      <w:proofErr w:type="spellStart"/>
       <w:r>
         <w:rPr>
           <w:color w:val="808080"/>
@@ -2372,7 +2583,11 @@
         <w:t>self</w:t>
       </w:r>
       <w:r>
-        <w:t>.SvcStop()</w:t>
+        <w:t>.SvcStop</w:t>
+      </w:r>
+      <w:proofErr w:type="spellEnd"/>
+      <w:r>
+        <w:t>()</w:t>
       </w:r>
     </w:p>
     <w:p>
@@ -2406,16 +2621,25 @@
         <w:pStyle w:val="BoxedCode"/>
       </w:pPr>
       <w:r>
-        <w:t xml:space="preserve">        MyMain()</w:t>
-      </w:r>
-    </w:p>
-    <w:p>
-      <w:pPr>
-        <w:pStyle w:val="BoxedCode"/>
-      </w:pPr>
-      <w:r>
         <w:t xml:space="preserve">        </w:t>
       </w:r>
+      <w:proofErr w:type="spellStart"/>
+      <w:r>
+        <w:t>MyMain</w:t>
+      </w:r>
+      <w:proofErr w:type="spellEnd"/>
+      <w:r>
+        <w:t>()</w:t>
+      </w:r>
+    </w:p>
+    <w:p>
+      <w:pPr>
+        <w:pStyle w:val="BoxedCode"/>
+      </w:pPr>
+      <w:r>
+        <w:t xml:space="preserve">        </w:t>
+      </w:r>
+      <w:proofErr w:type="spellStart"/>
       <w:r>
         <w:rPr>
           <w:color w:val="808080"/>
@@ -2423,7 +2647,11 @@
         <w:t>self</w:t>
       </w:r>
       <w:r>
-        <w:t>.runflag=True</w:t>
+        <w:t>.runflag</w:t>
+      </w:r>
+      <w:proofErr w:type="spellEnd"/>
+      <w:r>
+        <w:t>=True</w:t>
       </w:r>
     </w:p>
     <w:p>
@@ -2442,6 +2670,7 @@
       <w:r>
         <w:t xml:space="preserve"> </w:t>
       </w:r>
+      <w:proofErr w:type="spellStart"/>
       <w:r>
         <w:rPr>
           <w:color w:val="808080"/>
@@ -2449,7 +2678,11 @@
         <w:t>self</w:t>
       </w:r>
       <w:r>
-        <w:t>.runflag:</w:t>
+        <w:t>.runflag</w:t>
+      </w:r>
+      <w:proofErr w:type="spellEnd"/>
+      <w:r>
+        <w:t>:</w:t>
       </w:r>
     </w:p>
     <w:p>
@@ -2459,6 +2692,7 @@
       <w:r>
         <w:t xml:space="preserve">            </w:t>
       </w:r>
+      <w:proofErr w:type="spellStart"/>
       <w:r>
         <w:rPr>
           <w:color w:val="808080"/>
@@ -2466,7 +2700,11 @@
         <w:t>self</w:t>
       </w:r>
       <w:r>
-        <w:t>.sleep(10)</w:t>
+        <w:t>.sleep</w:t>
+      </w:r>
+      <w:proofErr w:type="spellEnd"/>
+      <w:r>
+        <w:t>(10)</w:t>
       </w:r>
     </w:p>
     <w:p>
@@ -2535,8 +2773,13 @@
         <w:t>global</w:t>
       </w:r>
       <w:r>
-        <w:t xml:space="preserve"> bflag</w:t>
-      </w:r>
+        <w:t xml:space="preserve"> </w:t>
+      </w:r>
+      <w:proofErr w:type="spellStart"/>
+      <w:r>
+        <w:t>bflag</w:t>
+      </w:r>
+      <w:proofErr w:type="spellEnd"/>
     </w:p>
     <w:p>
       <w:pPr>
@@ -2545,6 +2788,7 @@
       <w:r>
         <w:t xml:space="preserve">        </w:t>
       </w:r>
+      <w:proofErr w:type="spellStart"/>
       <w:r>
         <w:rPr>
           <w:color w:val="808080"/>
@@ -2552,15 +2796,27 @@
         <w:t>self</w:t>
       </w:r>
       <w:r>
-        <w:t>.runflag=False</w:t>
-      </w:r>
-    </w:p>
-    <w:p>
-      <w:pPr>
-        <w:pStyle w:val="BoxedCode"/>
-      </w:pPr>
-      <w:r>
-        <w:t xml:space="preserve">        bflag=False</w:t>
+        <w:t>.runflag</w:t>
+      </w:r>
+      <w:proofErr w:type="spellEnd"/>
+      <w:r>
+        <w:t>=False</w:t>
+      </w:r>
+    </w:p>
+    <w:p>
+      <w:pPr>
+        <w:pStyle w:val="BoxedCode"/>
+      </w:pPr>
+      <w:r>
+        <w:t xml:space="preserve">        </w:t>
+      </w:r>
+      <w:proofErr w:type="spellStart"/>
+      <w:r>
+        <w:t>bflag</w:t>
+      </w:r>
+      <w:proofErr w:type="spellEnd"/>
+      <w:r>
+        <w:t>=False</w:t>
       </w:r>
     </w:p>
     <w:p>
@@ -2629,9 +2885,15 @@
       </w:pPr>
       <w:r>
         <w:lastRenderedPageBreak/>
-        <w:t xml:space="preserve">To be a service to be installed or a service to be started or an application rquried the main routine to handle all three cases. Numerous attempts did not work. Pywin32 will do straight python into a service with the install command, and will handle the service start directly. However, it was preferred to bundle the python and not make users install python when they are only using an executable. So pyinstaller would have to treat the exe as a service which is different than a normal application and was not intuitive. Fortunately, someone on the internet figured is out and posted the answer:  </w:t>
-      </w:r>
-      <w:hyperlink r:id="rId21" w:history="1">
+        <w:t xml:space="preserve">To be a service to be installed or a service to be started or an application </w:t>
+      </w:r>
+      <w:r>
+        <w:t>required</w:t>
+      </w:r>
+      <w:r>
+        <w:t xml:space="preserve"> the main routine to handle all three cases. Numerous attempts did not work. Pywin32 will do straight python into a service with the install command, and will handle the service start directly. However, it was preferred to bundle the python and not make users install python when they are only using an executable. So pyinstaller would have to treat the exe as a service which is different than a normal application and was not intuitive. Fortunately, someone on the internet figured is out and posted the answer:  </w:t>
+      </w:r>
+      <w:hyperlink r:id="rId21" w:anchor="25934756" w:history="1">
         <w:r>
           <w:t>http://stackoverflow.com/questions/25770873/python-windows-service-pyinstaller-executables-error-1053/25934756#25934756</w:t>
         </w:r>
@@ -2639,10 +2901,14 @@
       <w:r>
         <w:t xml:space="preserve"> </w:t>
       </w:r>
-      <w:bookmarkStart w:id="0" w:name="_GoBack"/>
-      <w:bookmarkEnd w:id="0"/>
-      <w:r>
-        <w:t xml:space="preserve"> under the section of "Try changing the last few lines to"  without which I would still be cursing.</w:t>
+      <w:r>
+        <w:t xml:space="preserve"> under the section of "Try changing the last few lines to</w:t>
+      </w:r>
+      <w:r>
+        <w:t>" without</w:t>
+      </w:r>
+      <w:r>
+        <w:t xml:space="preserve"> which I would still be cursing.</w:t>
       </w:r>
       <w:r>
         <w:t xml:space="preserve"> I added the ability to run the exe as a regular application</w:t>
@@ -2708,6 +2974,7 @@
       <w:r>
         <w:t xml:space="preserve"> len(</w:t>
       </w:r>
+      <w:proofErr w:type="spellStart"/>
       <w:r>
         <w:rPr>
           <w:color w:val="6F008A"/>
@@ -2715,7 +2982,11 @@
         <w:t>sys</w:t>
       </w:r>
       <w:r>
-        <w:t>.argv) == 1:</w:t>
+        <w:t>.argv</w:t>
+      </w:r>
+      <w:proofErr w:type="spellEnd"/>
+      <w:r>
+        <w:t>) == 1:</w:t>
       </w:r>
     </w:p>
     <w:p>
@@ -2725,6 +2996,7 @@
       <w:r>
         <w:t xml:space="preserve">        </w:t>
       </w:r>
+      <w:proofErr w:type="spellStart"/>
       <w:r>
         <w:rPr>
           <w:color w:val="6F008A"/>
@@ -2732,7 +3004,11 @@
         <w:t>servicemanager</w:t>
       </w:r>
       <w:r>
-        <w:t>.Initialize()</w:t>
+        <w:t>.Initialize</w:t>
+      </w:r>
+      <w:proofErr w:type="spellEnd"/>
+      <w:r>
+        <w:t>()</w:t>
       </w:r>
     </w:p>
     <w:p>
@@ -2742,6 +3018,7 @@
       <w:r>
         <w:t xml:space="preserve">        </w:t>
       </w:r>
+      <w:proofErr w:type="spellStart"/>
       <w:r>
         <w:rPr>
           <w:color w:val="6F008A"/>
@@ -2749,7 +3026,11 @@
         <w:t>servicemanager</w:t>
       </w:r>
       <w:r>
-        <w:t>.PrepareToHostSingle(</w:t>
+        <w:t>.PrepareToHostSingle</w:t>
+      </w:r>
+      <w:proofErr w:type="spellEnd"/>
+      <w:r>
+        <w:t>(</w:t>
       </w:r>
       <w:r>
         <w:rPr>
@@ -2768,6 +3049,7 @@
       <w:r>
         <w:t xml:space="preserve">        </w:t>
       </w:r>
+      <w:proofErr w:type="spellStart"/>
       <w:r>
         <w:rPr>
           <w:color w:val="6F008A"/>
@@ -2775,7 +3057,11 @@
         <w:t>servicemanager</w:t>
       </w:r>
       <w:r>
-        <w:t>.StartServiceCtrlDispatcher()</w:t>
+        <w:t>.StartServiceCtrlDispatcher</w:t>
+      </w:r>
+      <w:proofErr w:type="spellEnd"/>
+      <w:r>
+        <w:t>()</w:t>
       </w:r>
     </w:p>
     <w:p>
@@ -2785,15 +3071,18 @@
       <w:r>
         <w:t xml:space="preserve">    </w:t>
       </w:r>
+      <w:proofErr w:type="spellStart"/>
       <w:r>
         <w:rPr>
           <w:color w:val="0000FF"/>
         </w:rPr>
         <w:t>elif</w:t>
       </w:r>
+      <w:proofErr w:type="spellEnd"/>
       <w:r>
         <w:t xml:space="preserve"> len(</w:t>
       </w:r>
+      <w:proofErr w:type="spellStart"/>
       <w:r>
         <w:rPr>
           <w:color w:val="6F008A"/>
@@ -2801,7 +3090,11 @@
         <w:t>sys</w:t>
       </w:r>
       <w:r>
-        <w:t xml:space="preserve">.argv) &gt; 1  </w:t>
+        <w:t>.argv</w:t>
+      </w:r>
+      <w:proofErr w:type="spellEnd"/>
+      <w:r>
+        <w:t xml:space="preserve">) &gt; 1  </w:t>
       </w:r>
       <w:r>
         <w:rPr>
@@ -2812,6 +3105,7 @@
       <w:r>
         <w:t xml:space="preserve"> (</w:t>
       </w:r>
+      <w:proofErr w:type="spellStart"/>
       <w:r>
         <w:rPr>
           <w:color w:val="6F008A"/>
@@ -2819,7 +3113,11 @@
         <w:t>sys</w:t>
       </w:r>
       <w:r>
-        <w:t xml:space="preserve">.argv[1:2][0] == </w:t>
+        <w:t>.argv</w:t>
+      </w:r>
+      <w:proofErr w:type="spellEnd"/>
+      <w:r>
+        <w:t xml:space="preserve">[1:2][0] == </w:t>
       </w:r>
       <w:r>
         <w:rPr>
@@ -2839,6 +3137,7 @@
       <w:r>
         <w:t xml:space="preserve"> </w:t>
       </w:r>
+      <w:proofErr w:type="spellStart"/>
       <w:r>
         <w:rPr>
           <w:color w:val="6F008A"/>
@@ -2846,7 +3145,11 @@
         <w:t>sys</w:t>
       </w:r>
       <w:r>
-        <w:t xml:space="preserve">.argv[1:2][0] == </w:t>
+        <w:t>.argv</w:t>
+      </w:r>
+      <w:proofErr w:type="spellEnd"/>
+      <w:r>
+        <w:t xml:space="preserve">[1:2][0] == </w:t>
       </w:r>
       <w:r>
         <w:rPr>
@@ -2863,7 +3166,15 @@
         <w:pStyle w:val="BoxedCode"/>
       </w:pPr>
       <w:r>
-        <w:t xml:space="preserve">        MyMain()</w:t>
+        <w:t xml:space="preserve">        </w:t>
+      </w:r>
+      <w:proofErr w:type="spellStart"/>
+      <w:r>
+        <w:t>MyMain</w:t>
+      </w:r>
+      <w:proofErr w:type="spellEnd"/>
+      <w:r>
+        <w:t>()</w:t>
       </w:r>
     </w:p>
     <w:p>
@@ -2913,7 +3224,10 @@
     <w:p/>
     <w:p/>
     <w:p/>
-    <w:p/>
+    <w:p>
+      <w:bookmarkStart w:id="0" w:name="_GoBack"/>
+      <w:bookmarkEnd w:id="0"/>
+    </w:p>
     <w:sectPr>
       <w:pgSz w:w="12240" w:h="15840"/>
       <w:pgMar w:top="1440" w:right="1440" w:bottom="1440" w:left="1440" w:header="720" w:footer="720" w:gutter="0"/>
@@ -3578,6 +3892,7 @@
   <w:style w:type="character" w:default="1" w:styleId="DefaultParagraphFont">
     <w:name w:val="Default Paragraph Font"/>
     <w:uiPriority w:val="1"/>
+    <w:semiHidden/>
     <w:unhideWhenUsed/>
   </w:style>
   <w:style w:type="table" w:default="1" w:styleId="TableNormal">

</xml_diff>

<commit_message>
some fixes to nikon logging agent
</commit_message>
<xml_diff>
--- a/Agents/MTConnectAgentFwding/MTConnectAgentForwarding.docx
+++ b/Agents/MTConnectAgentFwding/MTConnectAgentForwarding.docx
@@ -24,7 +24,7 @@
         <w:rPr>
           <w:noProof/>
         </w:rPr>
-        <w:t>Thursday, November 10, 2016</w:t>
+        <w:t>Monday, November 28, 2016</w:t>
       </w:r>
       <w:r>
         <w:fldChar w:fldCharType="end"/>
@@ -1272,7 +1272,18 @@
         <w:t xml:space="preserve">dle the Python forwarding agent, you need to open a Windows Shell with Command </w:t>
       </w:r>
       <w:r>
-        <w:t>Prompt and</w:t>
+        <w:t>Prompt</w:t>
+      </w:r>
+      <w:r>
+        <w:t xml:space="preserve"> (naviaget through windows explorer file manager to the project folder, then </w:t>
+      </w:r>
+      <w:bookmarkStart w:id="0" w:name="_GoBack"/>
+      <w:bookmarkEnd w:id="0"/>
+      <w:r>
+        <w:t>right click in MTConnectAgentFwding folder and select open command prompt)</w:t>
+      </w:r>
+      <w:r>
+        <w:t xml:space="preserve"> and</w:t>
       </w:r>
       <w:r>
         <w:t xml:space="preserve"> run Pyinstaller as in the snippet below:</w:t>
@@ -1297,15 +1308,63 @@
     <w:p/>
     <w:p>
       <w:r>
+        <w:lastRenderedPageBreak/>
         <w:t>Pyinstaller will create two folders "build" and "dist", of which "dist" will contain the executable and all the dependent Python and C++ compiled code and libraries.</w:t>
       </w:r>
     </w:p>
     <w:p>
+      <w:r>
+        <w:t>Using windiff to compare  the ./Distribution with the pyinstaller /dist is usefull to insure when redistributing the exe only.</w:t>
+      </w:r>
+    </w:p>
+    <w:p>
+      <w:r>
+        <w:rPr>
+          <w:noProof/>
+        </w:rPr>
+        <w:drawing>
+          <wp:inline distT="0" distB="0" distL="0" distR="0" wp14:anchorId="7046D8F5" wp14:editId="68FE2038">
+            <wp:extent cx="5943600" cy="3255645"/>
+            <wp:effectExtent l="0" t="0" r="0" b="1905"/>
+            <wp:docPr id="12" name="Picture 12"/>
+            <wp:cNvGraphicFramePr>
+              <a:graphicFrameLocks xmlns:a="http://schemas.openxmlformats.org/drawingml/2006/main" noChangeAspect="1"/>
+            </wp:cNvGraphicFramePr>
+            <a:graphic xmlns:a="http://schemas.openxmlformats.org/drawingml/2006/main">
+              <a:graphicData uri="http://schemas.openxmlformats.org/drawingml/2006/picture">
+                <pic:pic xmlns:pic="http://schemas.openxmlformats.org/drawingml/2006/picture">
+                  <pic:nvPicPr>
+                    <pic:cNvPr id="1" name=""/>
+                    <pic:cNvPicPr/>
+                  </pic:nvPicPr>
+                  <pic:blipFill>
+                    <a:blip r:embed="rId17"/>
+                    <a:stretch>
+                      <a:fillRect/>
+                    </a:stretch>
+                  </pic:blipFill>
+                  <pic:spPr>
+                    <a:xfrm>
+                      <a:off x="0" y="0"/>
+                      <a:ext cx="5943600" cy="3255645"/>
+                    </a:xfrm>
+                    <a:prstGeom prst="rect">
+                      <a:avLst/>
+                    </a:prstGeom>
+                  </pic:spPr>
+                </pic:pic>
+              </a:graphicData>
+            </a:graphic>
+          </wp:inline>
+        </w:drawing>
+      </w:r>
+    </w:p>
+    <w:p/>
+    <w:p>
       <w:pPr>
         <w:pStyle w:val="Heading2"/>
       </w:pPr>
       <w:r>
-        <w:lastRenderedPageBreak/>
         <w:t>Pywin32</w:t>
       </w:r>
     </w:p>
@@ -1418,7 +1477,7 @@
       <w:r>
         <w:t xml:space="preserve">Again, navigate to </w:t>
       </w:r>
-      <w:hyperlink r:id="rId17" w:history="1">
+      <w:hyperlink r:id="rId18" w:history="1">
         <w:r>
           <w:rPr>
             <w:rStyle w:val="Hyperlink"/>
@@ -1438,7 +1497,7 @@
       <w:r>
         <w:t xml:space="preserve"> For me the download version that worked was:  Navigate to </w:t>
       </w:r>
-      <w:hyperlink r:id="rId18" w:history="1">
+      <w:hyperlink r:id="rId19" w:history="1">
         <w:r>
           <w:rPr>
             <w:rStyle w:val="Hyperlink"/>
@@ -1498,7 +1557,7 @@
       <w:r>
         <w:t xml:space="preserve"> I found this advice that actually worked: (From </w:t>
       </w:r>
-      <w:hyperlink r:id="rId19" w:history="1">
+      <w:hyperlink r:id="rId20" w:history="1">
         <w:r>
           <w:rPr>
             <w:rStyle w:val="Hyperlink"/>
@@ -1542,7 +1601,7 @@
       <w:r>
         <w:t xml:space="preserve"> from: </w:t>
       </w:r>
-      <w:hyperlink r:id="rId20" w:history="1">
+      <w:hyperlink r:id="rId21" w:history="1">
         <w:r>
           <w:rPr>
             <w:rStyle w:val="Hyperlink"/>
@@ -1594,7 +1653,6 @@
         <w:pStyle w:val="BoxedCode"/>
       </w:pPr>
       <w:r>
-        <w:lastRenderedPageBreak/>
         <w:t>import servicemanager</w:t>
       </w:r>
     </w:p>
@@ -1669,15 +1727,31 @@
         <w:pStyle w:val="BoxedCode"/>
       </w:pPr>
       <w:r>
-        <w:t xml:space="preserve">    def __init__(</w:t>
-      </w:r>
-      <w:proofErr w:type="gramStart"/>
-      <w:r>
-        <w:t>self,args</w:t>
-      </w:r>
-      <w:proofErr w:type="gramEnd"/>
-      <w:r>
-        <w:t>):</w:t>
+        <w:t xml:space="preserve">    def __init__(self,args):</w:t>
+      </w:r>
+    </w:p>
+    <w:p>
+      <w:pPr>
+        <w:pStyle w:val="BoxedCode"/>
+      </w:pPr>
+      <w:r>
+        <w:t xml:space="preserve">        dfile.write( time.asctime()+ "Server enter __init__ \n" )</w:t>
+      </w:r>
+    </w:p>
+    <w:p>
+      <w:pPr>
+        <w:pStyle w:val="BoxedCode"/>
+      </w:pPr>
+      <w:r>
+        <w:t xml:space="preserve">        win32serviceutil.ServiceFramework.__init__(self,args)</w:t>
+      </w:r>
+    </w:p>
+    <w:p>
+      <w:pPr>
+        <w:pStyle w:val="BoxedCode"/>
+      </w:pPr>
+      <w:r>
+        <w:t xml:space="preserve">        self.hWaitStop = win32event.CreateEvent(None,0,0,None)</w:t>
       </w:r>
     </w:p>
     <w:p>
@@ -1687,69 +1761,13 @@
       <w:r>
         <w:t xml:space="preserve">        </w:t>
       </w:r>
-      <w:proofErr w:type="gramStart"/>
-      <w:r>
-        <w:t>dfile.write</w:t>
-      </w:r>
-      <w:proofErr w:type="gramEnd"/>
-      <w:r>
-        <w:t>( time.asctime()+ "Server enter __init__ \n" )</w:t>
-      </w:r>
-    </w:p>
-    <w:p>
-      <w:pPr>
-        <w:pStyle w:val="BoxedCode"/>
-      </w:pPr>
-      <w:r>
-        <w:t xml:space="preserve">        </w:t>
-      </w:r>
-      <w:proofErr w:type="gramStart"/>
-      <w:r>
-        <w:t>win32serviceutil.ServiceFramework._</w:t>
-      </w:r>
-      <w:proofErr w:type="gramEnd"/>
-      <w:r>
-        <w:t>_init__(self,args)</w:t>
-      </w:r>
-    </w:p>
-    <w:p>
-      <w:pPr>
-        <w:pStyle w:val="BoxedCode"/>
-      </w:pPr>
-      <w:r>
-        <w:t xml:space="preserve">        </w:t>
-      </w:r>
-      <w:proofErr w:type="gramStart"/>
-      <w:r>
-        <w:t>self.hWaitStop</w:t>
-      </w:r>
-      <w:proofErr w:type="gramEnd"/>
-      <w:r>
-        <w:t xml:space="preserve"> = win32event.CreateEvent(None,0,0,None)</w:t>
-      </w:r>
-    </w:p>
-    <w:p>
-      <w:pPr>
-        <w:pStyle w:val="BoxedCode"/>
-      </w:pPr>
-      <w:r>
-        <w:t xml:space="preserve">        </w:t>
-      </w:r>
-    </w:p>
-    <w:p>
-      <w:pPr>
-        <w:pStyle w:val="BoxedCode"/>
-      </w:pPr>
-      <w:r>
-        <w:t xml:space="preserve">        </w:t>
-      </w:r>
-      <w:proofErr w:type="gramStart"/>
-      <w:r>
-        <w:t>socket.setdefaulttimeout</w:t>
-      </w:r>
-      <w:proofErr w:type="gramEnd"/>
-      <w:r>
-        <w:t>(60)</w:t>
+    </w:p>
+    <w:p>
+      <w:pPr>
+        <w:pStyle w:val="BoxedCode"/>
+      </w:pPr>
+      <w:r>
+        <w:t xml:space="preserve">        socket.setdefaulttimeout(60)</w:t>
       </w:r>
     </w:p>
     <w:p>
@@ -1765,52 +1783,28 @@
         <w:pStyle w:val="BoxedCode"/>
       </w:pPr>
       <w:r>
-        <w:t xml:space="preserve">        </w:t>
-      </w:r>
-      <w:proofErr w:type="gramStart"/>
-      <w:r>
-        <w:t>self.timeout</w:t>
-      </w:r>
-      <w:proofErr w:type="gramEnd"/>
-      <w:r>
-        <w:t xml:space="preserve"> = 30000     #30 seconds</w:t>
-      </w:r>
-    </w:p>
-    <w:p>
-      <w:pPr>
-        <w:pStyle w:val="BoxedCode"/>
-      </w:pPr>
-      <w:r>
-        <w:t xml:space="preserve">        </w:t>
-      </w:r>
-      <w:proofErr w:type="gramStart"/>
-      <w:r>
-        <w:t>self.stop</w:t>
-      </w:r>
-      <w:proofErr w:type="gramEnd"/>
-      <w:r>
-        <w:t>_event = win32event.CreateEvent(None, 0, 0, None)</w:t>
-      </w:r>
-    </w:p>
-    <w:p>
-      <w:pPr>
-        <w:pStyle w:val="BoxedCode"/>
-      </w:pPr>
-    </w:p>
-    <w:p>
-      <w:pPr>
-        <w:pStyle w:val="BoxedCode"/>
-      </w:pPr>
-      <w:r>
-        <w:t xml:space="preserve">    def </w:t>
-      </w:r>
-      <w:proofErr w:type="gramStart"/>
-      <w:r>
-        <w:t>log(</w:t>
-      </w:r>
-      <w:proofErr w:type="gramEnd"/>
-      <w:r>
-        <w:t>self, msg):</w:t>
+        <w:t xml:space="preserve">        self.timeout = 30000     #30 seconds</w:t>
+      </w:r>
+    </w:p>
+    <w:p>
+      <w:pPr>
+        <w:pStyle w:val="BoxedCode"/>
+      </w:pPr>
+      <w:r>
+        <w:t xml:space="preserve">        self.stop_event = win32event.CreateEvent(None, 0, 0, None)</w:t>
+      </w:r>
+    </w:p>
+    <w:p>
+      <w:pPr>
+        <w:pStyle w:val="BoxedCode"/>
+      </w:pPr>
+    </w:p>
+    <w:p>
+      <w:pPr>
+        <w:pStyle w:val="BoxedCode"/>
+      </w:pPr>
+      <w:r>
+        <w:t xml:space="preserve">    def log(self, msg):</w:t>
       </w:r>
     </w:p>
     <w:p>
@@ -1826,47 +1820,24 @@
         <w:pStyle w:val="BoxedCode"/>
       </w:pPr>
       <w:r>
-        <w:t xml:space="preserve">        #</w:t>
-      </w:r>
-      <w:proofErr w:type="gramStart"/>
-      <w:r>
-        <w:t>servicemanager.LogInfoMsg</w:t>
-      </w:r>
-      <w:proofErr w:type="gramEnd"/>
-      <w:r>
-        <w:t>(str(msg))</w:t>
-      </w:r>
-    </w:p>
-    <w:p>
-      <w:pPr>
-        <w:pStyle w:val="BoxedCode"/>
-      </w:pPr>
-      <w:r>
-        <w:t xml:space="preserve">        </w:t>
-      </w:r>
-      <w:proofErr w:type="gramStart"/>
-      <w:r>
-        <w:t>dfile.write</w:t>
-      </w:r>
-      <w:proofErr w:type="gramEnd"/>
-      <w:r>
-        <w:t>(time.asctime() + msg + "\n")</w:t>
-      </w:r>
-    </w:p>
-    <w:p>
-      <w:pPr>
-        <w:pStyle w:val="BoxedCode"/>
-      </w:pPr>
-      <w:r>
-        <w:t xml:space="preserve">    def </w:t>
-      </w:r>
-      <w:proofErr w:type="gramStart"/>
-      <w:r>
-        <w:t>sleep(</w:t>
-      </w:r>
-      <w:proofErr w:type="gramEnd"/>
-      <w:r>
-        <w:t>self, sec):</w:t>
+        <w:lastRenderedPageBreak/>
+        <w:t xml:space="preserve">        #servicemanager.LogInfoMsg(str(msg))</w:t>
+      </w:r>
+    </w:p>
+    <w:p>
+      <w:pPr>
+        <w:pStyle w:val="BoxedCode"/>
+      </w:pPr>
+      <w:r>
+        <w:t xml:space="preserve">        dfile.write(time.asctime() + msg + "\n")</w:t>
+      </w:r>
+    </w:p>
+    <w:p>
+      <w:pPr>
+        <w:pStyle w:val="BoxedCode"/>
+      </w:pPr>
+      <w:r>
+        <w:t xml:space="preserve">    def sleep(self, sec):</w:t>
       </w:r>
     </w:p>
     <w:p>
@@ -1890,63 +1861,31 @@
         <w:pStyle w:val="BoxedCode"/>
       </w:pPr>
       <w:r>
-        <w:t xml:space="preserve">        </w:t>
-      </w:r>
-      <w:proofErr w:type="gramStart"/>
-      <w:r>
-        <w:t>self.ReportServiceStatus</w:t>
-      </w:r>
-      <w:proofErr w:type="gramEnd"/>
-      <w:r>
-        <w:t>(win32service.SERVICE_STOP_PENDING)</w:t>
-      </w:r>
-    </w:p>
-    <w:p>
-      <w:pPr>
-        <w:pStyle w:val="BoxedCode"/>
-      </w:pPr>
-      <w:r>
-        <w:t xml:space="preserve">        </w:t>
-      </w:r>
-      <w:proofErr w:type="gramStart"/>
-      <w:r>
-        <w:t>self.stop</w:t>
-      </w:r>
-      <w:proofErr w:type="gramEnd"/>
-      <w:r>
-        <w:t>()</w:t>
-      </w:r>
-    </w:p>
-    <w:p>
-      <w:pPr>
-        <w:pStyle w:val="BoxedCode"/>
-      </w:pPr>
-      <w:r>
-        <w:t xml:space="preserve">        win32event.SetEvent(</w:t>
-      </w:r>
-      <w:proofErr w:type="gramStart"/>
-      <w:r>
-        <w:t>self.stop</w:t>
-      </w:r>
-      <w:proofErr w:type="gramEnd"/>
-      <w:r>
-        <w:t>_event)</w:t>
-      </w:r>
-    </w:p>
-    <w:p>
-      <w:pPr>
-        <w:pStyle w:val="BoxedCode"/>
-      </w:pPr>
-      <w:r>
-        <w:t xml:space="preserve">        </w:t>
-      </w:r>
-      <w:proofErr w:type="gramStart"/>
-      <w:r>
-        <w:t>self.ReportServiceStatus</w:t>
-      </w:r>
-      <w:proofErr w:type="gramEnd"/>
-      <w:r>
-        <w:t>(win32service.SERVICE_STOPPED)</w:t>
+        <w:t xml:space="preserve">        self.ReportServiceStatus(win32service.SERVICE_STOP_PENDING)</w:t>
+      </w:r>
+    </w:p>
+    <w:p>
+      <w:pPr>
+        <w:pStyle w:val="BoxedCode"/>
+      </w:pPr>
+      <w:r>
+        <w:t xml:space="preserve">        self.stop()</w:t>
+      </w:r>
+    </w:p>
+    <w:p>
+      <w:pPr>
+        <w:pStyle w:val="BoxedCode"/>
+      </w:pPr>
+      <w:r>
+        <w:t xml:space="preserve">        win32event.SetEvent(self.stop_event)</w:t>
+      </w:r>
+    </w:p>
+    <w:p>
+      <w:pPr>
+        <w:pStyle w:val="BoxedCode"/>
+      </w:pPr>
+      <w:r>
+        <w:t xml:space="preserve">        self.ReportServiceStatus(win32service.SERVICE_STOPPED)</w:t>
       </w:r>
     </w:p>
     <w:p>
@@ -1967,15 +1906,7 @@
         <w:pStyle w:val="BoxedCode"/>
       </w:pPr>
       <w:r>
-        <w:t xml:space="preserve">        </w:t>
-      </w:r>
-      <w:proofErr w:type="gramStart"/>
-      <w:r>
-        <w:t>self.ReportServiceStatus</w:t>
-      </w:r>
-      <w:proofErr w:type="gramEnd"/>
-      <w:r>
-        <w:t>(win32service.SERVICE_START_PENDING)</w:t>
+        <w:t xml:space="preserve">        self.ReportServiceStatus(win32service.SERVICE_START_PENDING)</w:t>
       </w:r>
     </w:p>
     <w:p>
@@ -1991,47 +1922,23 @@
         <w:pStyle w:val="BoxedCode"/>
       </w:pPr>
       <w:r>
-        <w:t xml:space="preserve">            </w:t>
-      </w:r>
-      <w:proofErr w:type="gramStart"/>
-      <w:r>
-        <w:t>self.ReportServiceStatus</w:t>
-      </w:r>
-      <w:proofErr w:type="gramEnd"/>
-      <w:r>
-        <w:t>(win32service.SERVICE_RUNNING)</w:t>
-      </w:r>
-    </w:p>
-    <w:p>
-      <w:pPr>
-        <w:pStyle w:val="BoxedCode"/>
-      </w:pPr>
-      <w:r>
-        <w:t xml:space="preserve">            </w:t>
-      </w:r>
-      <w:proofErr w:type="gramStart"/>
-      <w:r>
-        <w:t>self.start</w:t>
-      </w:r>
-      <w:proofErr w:type="gramEnd"/>
-      <w:r>
-        <w:t>()</w:t>
-      </w:r>
-    </w:p>
-    <w:p>
-      <w:pPr>
-        <w:pStyle w:val="BoxedCode"/>
-      </w:pPr>
-      <w:r>
-        <w:t xml:space="preserve">            win32event.WaitForSingleObject(</w:t>
-      </w:r>
-      <w:proofErr w:type="gramStart"/>
-      <w:r>
-        <w:t>self.stop</w:t>
-      </w:r>
-      <w:proofErr w:type="gramEnd"/>
-      <w:r>
-        <w:t>_event, win32event.INFINITE)</w:t>
+        <w:t xml:space="preserve">            self.ReportServiceStatus(win32service.SERVICE_RUNNING)</w:t>
+      </w:r>
+    </w:p>
+    <w:p>
+      <w:pPr>
+        <w:pStyle w:val="BoxedCode"/>
+      </w:pPr>
+      <w:r>
+        <w:t xml:space="preserve">            self.start()</w:t>
+      </w:r>
+    </w:p>
+    <w:p>
+      <w:pPr>
+        <w:pStyle w:val="BoxedCode"/>
+      </w:pPr>
+      <w:r>
+        <w:t xml:space="preserve">            win32event.WaitForSingleObject(self.stop_event, win32event.INFINITE)</w:t>
       </w:r>
     </w:p>
     <w:p>
@@ -2047,31 +1954,15 @@
         <w:pStyle w:val="BoxedCode"/>
       </w:pPr>
       <w:r>
-        <w:t xml:space="preserve">            </w:t>
-      </w:r>
-      <w:proofErr w:type="gramStart"/>
-      <w:r>
-        <w:t>self.log(</w:t>
-      </w:r>
-      <w:proofErr w:type="gramEnd"/>
-      <w:r>
-        <w:t>'Exception : %s' % x)</w:t>
-      </w:r>
-    </w:p>
-    <w:p>
-      <w:pPr>
-        <w:pStyle w:val="BoxedCode"/>
-      </w:pPr>
-      <w:r>
-        <w:t xml:space="preserve">            </w:t>
-      </w:r>
-      <w:proofErr w:type="gramStart"/>
-      <w:r>
-        <w:t>self.SvcStop</w:t>
-      </w:r>
-      <w:proofErr w:type="gramEnd"/>
-      <w:r>
-        <w:t>()</w:t>
+        <w:t xml:space="preserve">            self.log('Exception : %s' % x)</w:t>
+      </w:r>
+    </w:p>
+    <w:p>
+      <w:pPr>
+        <w:pStyle w:val="BoxedCode"/>
+      </w:pPr>
+      <w:r>
+        <w:t xml:space="preserve">            self.SvcStop()</w:t>
       </w:r>
     </w:p>
     <w:p>
@@ -2087,63 +1978,31 @@
         <w:pStyle w:val="BoxedCode"/>
       </w:pPr>
       <w:r>
-        <w:t xml:space="preserve">        </w:t>
-      </w:r>
-      <w:proofErr w:type="gramStart"/>
-      <w:r>
-        <w:t>MyMain(</w:t>
-      </w:r>
-      <w:proofErr w:type="gramEnd"/>
-      <w:r>
-        <w:t>)</w:t>
-      </w:r>
-    </w:p>
-    <w:p>
-      <w:pPr>
-        <w:pStyle w:val="BoxedCode"/>
-      </w:pPr>
-      <w:r>
-        <w:t xml:space="preserve">        </w:t>
-      </w:r>
-      <w:proofErr w:type="gramStart"/>
-      <w:r>
-        <w:t>self.runflag</w:t>
-      </w:r>
-      <w:proofErr w:type="gramEnd"/>
-      <w:r>
-        <w:t>=True</w:t>
-      </w:r>
-    </w:p>
-    <w:p>
-      <w:pPr>
-        <w:pStyle w:val="BoxedCode"/>
-      </w:pPr>
-      <w:r>
-        <w:t xml:space="preserve">        while </w:t>
-      </w:r>
-      <w:proofErr w:type="gramStart"/>
-      <w:r>
-        <w:t>self.runflag</w:t>
-      </w:r>
-      <w:proofErr w:type="gramEnd"/>
-      <w:r>
-        <w:t>:</w:t>
-      </w:r>
-    </w:p>
-    <w:p>
-      <w:pPr>
-        <w:pStyle w:val="BoxedCode"/>
-      </w:pPr>
-      <w:r>
-        <w:t xml:space="preserve">            </w:t>
-      </w:r>
-      <w:proofErr w:type="gramStart"/>
-      <w:r>
-        <w:t>self.sleep</w:t>
-      </w:r>
-      <w:proofErr w:type="gramEnd"/>
-      <w:r>
-        <w:t>(10)</w:t>
+        <w:t xml:space="preserve">        MyMain()</w:t>
+      </w:r>
+    </w:p>
+    <w:p>
+      <w:pPr>
+        <w:pStyle w:val="BoxedCode"/>
+      </w:pPr>
+      <w:r>
+        <w:t xml:space="preserve">        self.runflag=True</w:t>
+      </w:r>
+    </w:p>
+    <w:p>
+      <w:pPr>
+        <w:pStyle w:val="BoxedCode"/>
+      </w:pPr>
+      <w:r>
+        <w:t xml:space="preserve">        while self.runflag:</w:t>
+      </w:r>
+    </w:p>
+    <w:p>
+      <w:pPr>
+        <w:pStyle w:val="BoxedCode"/>
+      </w:pPr>
+      <w:r>
+        <w:t xml:space="preserve">            self.sleep(10)</w:t>
       </w:r>
     </w:p>
     <w:p>
@@ -2167,15 +2026,7 @@
         <w:pStyle w:val="BoxedCode"/>
       </w:pPr>
       <w:r>
-        <w:t xml:space="preserve">        </w:t>
-      </w:r>
-      <w:proofErr w:type="gramStart"/>
-      <w:r>
-        <w:t>self.runflag</w:t>
-      </w:r>
-      <w:proofErr w:type="gramEnd"/>
-      <w:r>
-        <w:t>=False</w:t>
+        <w:t xml:space="preserve">        self.runflag=False</w:t>
       </w:r>
     </w:p>
     <w:p>
@@ -2206,18 +2057,12 @@
       <w:r>
         <w:t xml:space="preserve">      </w:t>
       </w:r>
-      <w:proofErr w:type="gramStart"/>
-      <w:r>
-        <w:t>socket.setdefaulttimeout</w:t>
-      </w:r>
-      <w:proofErr w:type="gramEnd"/>
-      <w:r>
-        <w:t>(60)</w:t>
-      </w:r>
-    </w:p>
-    <w:p>
-      <w:r>
-        <w:lastRenderedPageBreak/>
+      <w:r>
+        <w:t>socket.setdefaulttimeout(60)</w:t>
+      </w:r>
+    </w:p>
+    <w:p>
+      <w:r>
         <w:t>to 0, or you will get socket timeout error. They appeared mysterious at first, but not upon reflection.</w:t>
       </w:r>
     </w:p>
@@ -2242,7 +2087,7 @@
       <w:r>
         <w:t xml:space="preserve"> the main routine to handle all three cases. Numerous attempts did not work. Pywin32 will do straight python into a service with the install command, and will handle the service start directly. However, it was preferred to bundle the python and not make users install python when they are only using an executable. So pyinstaller would have to treat the exe as a service which is different than a normal application and was not intuitive. Fortunately, someone on the internet figured is out and posted the answer:  </w:t>
       </w:r>
-      <w:hyperlink r:id="rId21" w:anchor="25934756" w:history="1">
+      <w:hyperlink r:id="rId22" w:anchor="25934756" w:history="1">
         <w:r>
           <w:t>http://stackoverflow.com/questions/25770873/python-windows-service-pyinstaller-executables-error-1053/25934756#25934756</w:t>
         </w:r>
@@ -2323,7 +2168,6 @@
       <w:r>
         <w:t xml:space="preserve"> len(</w:t>
       </w:r>
-      <w:proofErr w:type="gramStart"/>
       <w:r>
         <w:rPr>
           <w:color w:val="6F008A"/>
@@ -2331,11 +2175,7 @@
         <w:t>sys</w:t>
       </w:r>
       <w:r>
-        <w:t>.argv</w:t>
-      </w:r>
-      <w:proofErr w:type="gramEnd"/>
-      <w:r>
-        <w:t>) == 1:</w:t>
+        <w:t>.argv) == 1:</w:t>
       </w:r>
     </w:p>
     <w:p>
@@ -2345,7 +2185,6 @@
       <w:r>
         <w:t xml:space="preserve">        </w:t>
       </w:r>
-      <w:proofErr w:type="gramStart"/>
       <w:r>
         <w:rPr>
           <w:color w:val="6F008A"/>
@@ -2353,11 +2192,7 @@
         <w:t>servicemanager</w:t>
       </w:r>
       <w:r>
-        <w:t>.Initialize</w:t>
-      </w:r>
-      <w:proofErr w:type="gramEnd"/>
-      <w:r>
-        <w:t>()</w:t>
+        <w:t>.Initialize()</w:t>
       </w:r>
     </w:p>
     <w:p>
@@ -2367,7 +2202,6 @@
       <w:r>
         <w:t xml:space="preserve">        </w:t>
       </w:r>
-      <w:proofErr w:type="gramStart"/>
       <w:r>
         <w:rPr>
           <w:color w:val="6F008A"/>
@@ -2375,11 +2209,7 @@
         <w:t>servicemanager</w:t>
       </w:r>
       <w:r>
-        <w:t>.PrepareToHostSingle</w:t>
-      </w:r>
-      <w:proofErr w:type="gramEnd"/>
-      <w:r>
-        <w:t>(</w:t>
+        <w:t>.PrepareToHostSingle(</w:t>
       </w:r>
       <w:r>
         <w:rPr>
@@ -2398,7 +2228,6 @@
       <w:r>
         <w:t xml:space="preserve">        </w:t>
       </w:r>
-      <w:proofErr w:type="gramStart"/>
       <w:r>
         <w:rPr>
           <w:color w:val="6F008A"/>
@@ -2406,11 +2235,7 @@
         <w:t>servicemanager</w:t>
       </w:r>
       <w:r>
-        <w:t>.StartServiceCtrlDispatcher</w:t>
-      </w:r>
-      <w:proofErr w:type="gramEnd"/>
-      <w:r>
-        <w:t>()</w:t>
+        <w:t>.StartServiceCtrlDispatcher()</w:t>
       </w:r>
     </w:p>
     <w:p>
@@ -2429,7 +2254,6 @@
       <w:r>
         <w:t xml:space="preserve"> len(</w:t>
       </w:r>
-      <w:proofErr w:type="gramStart"/>
       <w:r>
         <w:rPr>
           <w:color w:val="6F008A"/>
@@ -2437,11 +2261,7 @@
         <w:t>sys</w:t>
       </w:r>
       <w:r>
-        <w:t>.argv</w:t>
-      </w:r>
-      <w:proofErr w:type="gramEnd"/>
-      <w:r>
-        <w:t xml:space="preserve">) &gt; 1  </w:t>
+        <w:t xml:space="preserve">.argv) &gt; 1  </w:t>
       </w:r>
       <w:r>
         <w:rPr>
@@ -2503,60 +2323,53 @@
         <w:pStyle w:val="BoxedCode"/>
       </w:pPr>
       <w:r>
+        <w:t xml:space="preserve">        MyMain()</w:t>
+      </w:r>
+    </w:p>
+    <w:p>
+      <w:pPr>
+        <w:pStyle w:val="BoxedCode"/>
+      </w:pPr>
+      <w:r>
+        <w:t xml:space="preserve">    </w:t>
+      </w:r>
+      <w:r>
+        <w:rPr>
+          <w:color w:val="0000FF"/>
+        </w:rPr>
+        <w:t>else</w:t>
+      </w:r>
+      <w:r>
+        <w:t>:</w:t>
+      </w:r>
+    </w:p>
+    <w:p>
+      <w:pPr>
+        <w:pStyle w:val="BoxedCode"/>
+      </w:pPr>
+      <w:r>
+        <w:lastRenderedPageBreak/>
         <w:t xml:space="preserve">        </w:t>
       </w:r>
-      <w:proofErr w:type="gramStart"/>
-      <w:r>
-        <w:t>MyMain(</w:t>
-      </w:r>
-      <w:proofErr w:type="gramEnd"/>
+      <w:r>
+        <w:rPr>
+          <w:color w:val="6F008A"/>
+        </w:rPr>
+        <w:t>win32serviceutil</w:t>
+      </w:r>
+      <w:r>
+        <w:t>.HandleCommandLine(</w:t>
+      </w:r>
+      <w:r>
+        <w:rPr>
+          <w:color w:val="2B91AF"/>
+        </w:rPr>
+        <w:t>Service</w:t>
+      </w:r>
       <w:r>
         <w:t>)</w:t>
       </w:r>
     </w:p>
-    <w:p>
-      <w:pPr>
-        <w:pStyle w:val="BoxedCode"/>
-      </w:pPr>
-      <w:r>
-        <w:t xml:space="preserve">    </w:t>
-      </w:r>
-      <w:r>
-        <w:rPr>
-          <w:color w:val="0000FF"/>
-        </w:rPr>
-        <w:t>else</w:t>
-      </w:r>
-      <w:r>
-        <w:t>:</w:t>
-      </w:r>
-    </w:p>
-    <w:p>
-      <w:pPr>
-        <w:pStyle w:val="BoxedCode"/>
-      </w:pPr>
-      <w:r>
-        <w:t xml:space="preserve">        </w:t>
-      </w:r>
-      <w:r>
-        <w:rPr>
-          <w:color w:val="6F008A"/>
-        </w:rPr>
-        <w:t>win32serviceutil</w:t>
-      </w:r>
-      <w:r>
-        <w:t>.HandleCommandLine(</w:t>
-      </w:r>
-      <w:r>
-        <w:rPr>
-          <w:color w:val="2B91AF"/>
-        </w:rPr>
-        <w:t>Service</w:t>
-      </w:r>
-      <w:r>
-        <w:t>)</w:t>
-      </w:r>
-    </w:p>
     <w:p/>
     <w:p>
       <w:pPr>
@@ -2578,7 +2391,7 @@
       <w:r>
         <w:t xml:space="preserve">start a web browser on the host machine and enter the URL: </w:t>
       </w:r>
-      <w:hyperlink r:id="rId22" w:history="1">
+      <w:hyperlink r:id="rId23" w:history="1">
         <w:r>
           <w:rPr>
             <w:rStyle w:val="Hyperlink"/>
@@ -2619,12 +2432,10 @@
         <w:keepNext/>
         <w:jc w:val="center"/>
       </w:pPr>
-      <w:bookmarkStart w:id="0" w:name="_GoBack"/>
       <w:r>
         <w:rPr>
           <w:noProof/>
         </w:rPr>
-        <w:lastRenderedPageBreak/>
         <w:drawing>
           <wp:inline distT="0" distB="0" distL="0" distR="0" wp14:anchorId="17435FDA" wp14:editId="0EC0E62C">
             <wp:extent cx="4411980" cy="2514600"/>
@@ -2643,7 +2454,7 @@
                     </pic:cNvPicPr>
                   </pic:nvPicPr>
                   <pic:blipFill rotWithShape="1">
-                    <a:blip r:embed="rId23" cstate="print">
+                    <a:blip r:embed="rId24" cstate="print">
                       <a:extLst>
                         <a:ext uri="{28A0092B-C50C-407E-A947-70E740481C1C}">
                           <a14:useLocalDpi xmlns:a14="http://schemas.microsoft.com/office/drawing/2010/main" val="0"/>
@@ -2679,7 +2490,6 @@
           </wp:inline>
         </w:drawing>
       </w:r>
-      <w:bookmarkEnd w:id="0"/>
     </w:p>
     <w:p>
       <w:pPr>
@@ -2689,14 +2499,27 @@
       <w:r>
         <w:t xml:space="preserve">Figure </w:t>
       </w:r>
-      <w:fldSimple w:instr=" SEQ Figure \* ARABIC ">
-        <w:r>
-          <w:rPr>
-            <w:noProof/>
-          </w:rPr>
-          <w:t>1</w:t>
-        </w:r>
-      </w:fldSimple>
+      <w:r>
+        <w:fldChar w:fldCharType="begin"/>
+      </w:r>
+      <w:r>
+        <w:instrText xml:space="preserve"> SEQ Figure \* ARABIC </w:instrText>
+      </w:r>
+      <w:r>
+        <w:fldChar w:fldCharType="separate"/>
+      </w:r>
+      <w:r>
+        <w:rPr>
+          <w:noProof/>
+        </w:rPr>
+        <w:t>1</w:t>
+      </w:r>
+      <w:r>
+        <w:rPr>
+          <w:noProof/>
+        </w:rPr>
+        <w:fldChar w:fldCharType="end"/>
+      </w:r>
       <w:r>
         <w:t xml:space="preserve"> Connection Problem</w:t>
       </w:r>
@@ -2705,7 +2528,7 @@
       <w:r>
         <w:t xml:space="preserve">This is due to the forwarding agent ONLY handling "/current" requests: i.e., </w:t>
       </w:r>
-      <w:hyperlink r:id="rId24" w:history="1">
+      <w:hyperlink r:id="rId25" w:history="1">
         <w:r>
           <w:rPr>
             <w:rStyle w:val="Hyperlink"/>
@@ -2763,6 +2586,7 @@
         <w:t xml:space="preserve">this </w:t>
       </w:r>
       <w:r>
+        <w:lastRenderedPageBreak/>
         <w:t xml:space="preserve">shouldn’t </w:t>
       </w:r>
       <w:r>
@@ -2791,7 +2615,7 @@
       <w:r>
         <w:t xml:space="preserve">See URL: </w:t>
       </w:r>
-      <w:hyperlink r:id="rId25" w:history="1">
+      <w:hyperlink r:id="rId26" w:history="1">
         <w:r>
           <w:rPr>
             <w:rStyle w:val="Hyperlink"/>
@@ -2803,6 +2627,60 @@
         <w:t xml:space="preserve"> for explanation of turning off firewall.</w:t>
       </w:r>
     </w:p>
+    <w:p/>
+    <w:p>
+      <w:r>
+        <w:t>64 bit Platform</w:t>
+      </w:r>
+    </w:p>
+    <w:p>
+      <w:r>
+        <w:t>Make sure the WIndows platform you are running on is 64 bit – this is a 64-bit executable and will not work on a 32-bit platform.   To find out what you platform is, right click My Computer, select properties,  and under system properties you should see 64-bit Operating System, similar to that shown below:</w:t>
+      </w:r>
+    </w:p>
+    <w:p>
+      <w:r>
+        <w:rPr>
+          <w:noProof/>
+        </w:rPr>
+        <w:drawing>
+          <wp:inline distT="0" distB="0" distL="0" distR="0" wp14:anchorId="5603D802" wp14:editId="4BC3D9C8">
+            <wp:extent cx="5943600" cy="1489710"/>
+            <wp:effectExtent l="0" t="0" r="0" b="0"/>
+            <wp:docPr id="11" name="Picture 11"/>
+            <wp:cNvGraphicFramePr>
+              <a:graphicFrameLocks xmlns:a="http://schemas.openxmlformats.org/drawingml/2006/main" noChangeAspect="1"/>
+            </wp:cNvGraphicFramePr>
+            <a:graphic xmlns:a="http://schemas.openxmlformats.org/drawingml/2006/main">
+              <a:graphicData uri="http://schemas.openxmlformats.org/drawingml/2006/picture">
+                <pic:pic xmlns:pic="http://schemas.openxmlformats.org/drawingml/2006/picture">
+                  <pic:nvPicPr>
+                    <pic:cNvPr id="1" name=""/>
+                    <pic:cNvPicPr/>
+                  </pic:nvPicPr>
+                  <pic:blipFill>
+                    <a:blip r:embed="rId27"/>
+                    <a:stretch>
+                      <a:fillRect/>
+                    </a:stretch>
+                  </pic:blipFill>
+                  <pic:spPr>
+                    <a:xfrm>
+                      <a:off x="0" y="0"/>
+                      <a:ext cx="5943600" cy="1489710"/>
+                    </a:xfrm>
+                    <a:prstGeom prst="rect">
+                      <a:avLst/>
+                    </a:prstGeom>
+                  </pic:spPr>
+                </pic:pic>
+              </a:graphicData>
+            </a:graphic>
+          </wp:inline>
+        </w:drawing>
+      </w:r>
+    </w:p>
+    <w:p/>
     <w:p/>
     <w:sectPr>
       <w:pgSz w:w="12240" w:h="15840"/>

</xml_diff>

<commit_message>
fix reset at midnight
</commit_message>
<xml_diff>
--- a/Agents/MTConnectAgentFwding/MTConnectAgentForwarding.docx
+++ b/Agents/MTConnectAgentFwding/MTConnectAgentForwarding.docx
@@ -24,7 +24,7 @@
         <w:rPr>
           <w:noProof/>
         </w:rPr>
-        <w:t>Monday, November 28, 2016</w:t>
+        <w:t>Tuesday, November 29, 2016</w:t>
       </w:r>
       <w:r>
         <w:fldChar w:fldCharType="end"/>
@@ -203,52 +203,37 @@
     </w:p>
     <w:p>
       <w:r>
-        <w:t xml:space="preserve">This document describes the data gathering </w:t>
-      </w:r>
-      <w:r>
-        <w:t>from a MTConnect Agent</w:t>
-      </w:r>
-      <w:r>
-        <w:t xml:space="preserve"> that </w:t>
-      </w:r>
-      <w:r>
-        <w:t>is served a XML data in another web server</w:t>
-      </w:r>
-      <w:r>
-        <w:t xml:space="preserve">. </w:t>
-      </w:r>
-    </w:p>
-    <w:p>
-      <w:pPr>
-        <w:pStyle w:val="Heading1"/>
-      </w:pPr>
-      <w:r>
-        <w:t>Installation</w:t>
-      </w:r>
-    </w:p>
-    <w:p>
-      <w:r>
-        <w:t>There is an MSI to install and uninstall the MTConnect forwarding agent.</w:t>
-      </w:r>
-      <w:r>
-        <w:t xml:space="preserve"> Often the install file is exchanged by email with the "msi" extension changed to "msx", and you need to change this back.</w:t>
-      </w:r>
-    </w:p>
-    <w:p>
-      <w:r>
-        <w:t>Then double click the msi script:</w:t>
-      </w:r>
-    </w:p>
-    <w:p>
-      <w:r>
-        <w:rPr>
-          <w:noProof/>
-        </w:rPr>
+        <w:t>The forwarding Agent can also read a local Agent</w:t>
+      </w:r>
+      <w:r>
+        <w:t xml:space="preserve"> on the same PC</w:t>
+      </w:r>
+      <w:r>
+        <w:t xml:space="preserve"> and translate and</w:t>
+      </w:r>
+      <w:r>
+        <w:t>/or</w:t>
+      </w:r>
+      <w:r>
+        <w:t xml:space="preserve"> interpret the XMl and </w:t>
+      </w:r>
+      <w:r>
+        <w:t>at the same time provide</w:t>
+      </w:r>
+      <w:r>
+        <w:t xml:space="preserve"> a </w:t>
+      </w:r>
+      <w:r>
+        <w:t xml:space="preserve">Web Service for reading by a remote client. Mazak offers a "Smart" Adapter that can remotely read the status of the CNC and present the data as an Adapter on the local port 7878. The open source MTConnect Agent can read this data and provide a Web Service for clients to read the Mazak XML data. The forwarding Agent acts as a client, and reads the MTConnect Agent, translates some of the tags into another name (configurable) and then another client can remote access this web server to retrieve the Mazak data as a "current" fetch. </w:t>
+      </w:r>
+    </w:p>
+    <w:p>
+      <w:r>
         <w:drawing>
-          <wp:inline distT="0" distB="0" distL="0" distR="0" wp14:anchorId="3E7241CD" wp14:editId="046D9C53">
-            <wp:extent cx="2895600" cy="2369999"/>
+          <wp:inline distT="0" distB="0" distL="0" distR="0">
+            <wp:extent cx="5943600" cy="3460464"/>
             <wp:effectExtent l="0" t="0" r="0" b="0"/>
-            <wp:docPr id="5" name="Picture 5"/>
+            <wp:docPr id="13" name="Picture 13"/>
             <wp:cNvGraphicFramePr>
               <a:graphicFrameLocks xmlns:a="http://schemas.openxmlformats.org/drawingml/2006/main" noChangeAspect="1"/>
             </wp:cNvGraphicFramePr>
@@ -256,23 +241,36 @@
               <a:graphicData uri="http://schemas.openxmlformats.org/drawingml/2006/picture">
                 <pic:pic xmlns:pic="http://schemas.openxmlformats.org/drawingml/2006/picture">
                   <pic:nvPicPr>
-                    <pic:cNvPr id="1" name=""/>
-                    <pic:cNvPicPr/>
+                    <pic:cNvPr id="0" name="Picture 1"/>
+                    <pic:cNvPicPr>
+                      <a:picLocks noChangeAspect="1" noChangeArrowheads="1"/>
+                    </pic:cNvPicPr>
                   </pic:nvPicPr>
                   <pic:blipFill>
-                    <a:blip r:embed="rId8"/>
+                    <a:blip r:embed="rId8">
+                      <a:extLst>
+                        <a:ext uri="{28A0092B-C50C-407E-A947-70E740481C1C}">
+                          <a14:useLocalDpi xmlns:a14="http://schemas.microsoft.com/office/drawing/2010/main" val="0"/>
+                        </a:ext>
+                      </a:extLst>
+                    </a:blip>
+                    <a:srcRect/>
                     <a:stretch>
                       <a:fillRect/>
                     </a:stretch>
                   </pic:blipFill>
-                  <pic:spPr>
+                  <pic:spPr bwMode="auto">
                     <a:xfrm>
                       <a:off x="0" y="0"/>
-                      <a:ext cx="2903355" cy="2376346"/>
+                      <a:ext cx="5943600" cy="3460464"/>
                     </a:xfrm>
                     <a:prstGeom prst="rect">
                       <a:avLst/>
                     </a:prstGeom>
+                    <a:noFill/>
+                    <a:ln>
+                      <a:noFill/>
+                    </a:ln>
                   </pic:spPr>
                 </pic:pic>
               </a:graphicData>
@@ -283,7 +281,48 @@
     </w:p>
     <w:p>
       <w:r>
-        <w:t>Welcome for next.</w:t>
+        <w:lastRenderedPageBreak/>
+        <w:t>The forwarding agent is writtenin Python so it is simple and can easily be customized to change tag name, enumeration value or provide simple logic, such as interpreting 3 spindle operation into a single MTConnect srpm data tag.</w:t>
+      </w:r>
+    </w:p>
+    <w:p>
+      <w:bookmarkStart w:id="0" w:name="_GoBack"/>
+      <w:bookmarkEnd w:id="0"/>
+      <w:r>
+        <w:t xml:space="preserve">This document describes the data gathering </w:t>
+      </w:r>
+      <w:r>
+        <w:t>from a MTConnect Agent</w:t>
+      </w:r>
+      <w:r>
+        <w:t xml:space="preserve"> that </w:t>
+      </w:r>
+      <w:r>
+        <w:t>is served a XML data in another web server</w:t>
+      </w:r>
+      <w:r>
+        <w:t xml:space="preserve">. </w:t>
+      </w:r>
+    </w:p>
+    <w:p>
+      <w:pPr>
+        <w:pStyle w:val="Heading1"/>
+      </w:pPr>
+      <w:r>
+        <w:t>Installation</w:t>
+      </w:r>
+    </w:p>
+    <w:p>
+      <w:r>
+        <w:t>There is an MSI to install and uninstall the MTConnect forwarding agent.</w:t>
+      </w:r>
+      <w:r>
+        <w:t xml:space="preserve"> Often the install file is exchanged by email with the "msi" extension changed to "msx", and you need to change this back.</w:t>
+      </w:r>
+    </w:p>
+    <w:p>
+      <w:r>
+        <w:t>Then double click the msi script:</w:t>
       </w:r>
     </w:p>
     <w:p>
@@ -291,12 +330,11 @@
         <w:rPr>
           <w:noProof/>
         </w:rPr>
-        <w:lastRenderedPageBreak/>
         <w:drawing>
-          <wp:inline distT="0" distB="0" distL="0" distR="0" wp14:anchorId="1D1CC224" wp14:editId="59FB7ED0">
-            <wp:extent cx="2689860" cy="2201604"/>
-            <wp:effectExtent l="0" t="0" r="0" b="8255"/>
-            <wp:docPr id="6" name="Picture 6"/>
+          <wp:inline distT="0" distB="0" distL="0" distR="0" wp14:anchorId="3E7241CD" wp14:editId="046D9C53">
+            <wp:extent cx="2895600" cy="2369999"/>
+            <wp:effectExtent l="0" t="0" r="0" b="0"/>
+            <wp:docPr id="5" name="Picture 5"/>
             <wp:cNvGraphicFramePr>
               <a:graphicFrameLocks xmlns:a="http://schemas.openxmlformats.org/drawingml/2006/main" noChangeAspect="1"/>
             </wp:cNvGraphicFramePr>
@@ -316,7 +354,7 @@
                   <pic:spPr>
                     <a:xfrm>
                       <a:off x="0" y="0"/>
-                      <a:ext cx="2696414" cy="2206968"/>
+                      <a:ext cx="2903355" cy="2376346"/>
                     </a:xfrm>
                     <a:prstGeom prst="rect">
                       <a:avLst/>
@@ -331,7 +369,7 @@
     </w:p>
     <w:p>
       <w:r>
-        <w:t>See configuration for more details.</w:t>
+        <w:t>Welcome for next.</w:t>
       </w:r>
     </w:p>
     <w:p>
@@ -340,10 +378,10 @@
           <w:noProof/>
         </w:rPr>
         <w:drawing>
-          <wp:inline distT="0" distB="0" distL="0" distR="0" wp14:anchorId="5101EC1F" wp14:editId="1021DBBE">
-            <wp:extent cx="2718493" cy="2225040"/>
-            <wp:effectExtent l="0" t="0" r="5715" b="3810"/>
-            <wp:docPr id="7" name="Picture 7"/>
+          <wp:inline distT="0" distB="0" distL="0" distR="0" wp14:anchorId="1D1CC224" wp14:editId="59FB7ED0">
+            <wp:extent cx="2689860" cy="2201604"/>
+            <wp:effectExtent l="0" t="0" r="0" b="8255"/>
+            <wp:docPr id="6" name="Picture 6"/>
             <wp:cNvGraphicFramePr>
               <a:graphicFrameLocks xmlns:a="http://schemas.openxmlformats.org/drawingml/2006/main" noChangeAspect="1"/>
             </wp:cNvGraphicFramePr>
@@ -363,7 +401,7 @@
                   <pic:spPr>
                     <a:xfrm>
                       <a:off x="0" y="0"/>
-                      <a:ext cx="2730102" cy="2234542"/>
+                      <a:ext cx="2696414" cy="2206968"/>
                     </a:xfrm>
                     <a:prstGeom prst="rect">
                       <a:avLst/>
@@ -378,14 +416,20 @@
     </w:p>
     <w:p>
       <w:r>
+        <w:t>See configuration for more details.</w:t>
+      </w:r>
+    </w:p>
+    <w:p>
+      <w:r>
         <w:rPr>
           <w:noProof/>
         </w:rPr>
+        <w:lastRenderedPageBreak/>
         <w:drawing>
-          <wp:inline distT="0" distB="0" distL="0" distR="0" wp14:anchorId="72EBFE76" wp14:editId="5380BDD7">
-            <wp:extent cx="2758440" cy="2257736"/>
-            <wp:effectExtent l="0" t="0" r="3810" b="9525"/>
-            <wp:docPr id="8" name="Picture 8"/>
+          <wp:inline distT="0" distB="0" distL="0" distR="0" wp14:anchorId="5101EC1F" wp14:editId="1021DBBE">
+            <wp:extent cx="2718493" cy="2225040"/>
+            <wp:effectExtent l="0" t="0" r="5715" b="3810"/>
+            <wp:docPr id="7" name="Picture 7"/>
             <wp:cNvGraphicFramePr>
               <a:graphicFrameLocks xmlns:a="http://schemas.openxmlformats.org/drawingml/2006/main" noChangeAspect="1"/>
             </wp:cNvGraphicFramePr>
@@ -405,7 +449,7 @@
                   <pic:spPr>
                     <a:xfrm>
                       <a:off x="0" y="0"/>
-                      <a:ext cx="2769610" cy="2266878"/>
+                      <a:ext cx="2730102" cy="2234542"/>
                     </a:xfrm>
                     <a:prstGeom prst="rect">
                       <a:avLst/>
@@ -423,12 +467,11 @@
         <w:rPr>
           <w:noProof/>
         </w:rPr>
-        <w:lastRenderedPageBreak/>
         <w:drawing>
-          <wp:inline distT="0" distB="0" distL="0" distR="0" wp14:anchorId="63B9435B" wp14:editId="1339F6DB">
-            <wp:extent cx="2948940" cy="2413656"/>
-            <wp:effectExtent l="0" t="0" r="3810" b="5715"/>
-            <wp:docPr id="9" name="Picture 9"/>
+          <wp:inline distT="0" distB="0" distL="0" distR="0" wp14:anchorId="72EBFE76" wp14:editId="5380BDD7">
+            <wp:extent cx="2758440" cy="2257736"/>
+            <wp:effectExtent l="0" t="0" r="3810" b="9525"/>
+            <wp:docPr id="8" name="Picture 8"/>
             <wp:cNvGraphicFramePr>
               <a:graphicFrameLocks xmlns:a="http://schemas.openxmlformats.org/drawingml/2006/main" noChangeAspect="1"/>
             </wp:cNvGraphicFramePr>
@@ -448,7 +491,7 @@
                   <pic:spPr>
                     <a:xfrm>
                       <a:off x="0" y="0"/>
-                      <a:ext cx="2963394" cy="2425486"/>
+                      <a:ext cx="2769610" cy="2266878"/>
                     </a:xfrm>
                     <a:prstGeom prst="rect">
                       <a:avLst/>
@@ -462,78 +505,15 @@
       </w:r>
     </w:p>
     <w:p>
-      <w:pPr>
-        <w:pStyle w:val="Heading2"/>
-      </w:pPr>
-      <w:r>
-        <w:t>Removal</w:t>
-      </w:r>
-    </w:p>
-    <w:p>
-      <w:r>
-        <w:t>You can run the msi script to remove the application and folder, but you will have to manually stop and remove the Service BEFOREHAND.</w:t>
-      </w:r>
-    </w:p>
-    <w:p>
-      <w:pPr>
-        <w:pStyle w:val="ListParagraph"/>
-        <w:numPr>
-          <w:ilvl w:val="0"/>
-          <w:numId w:val="2"/>
-        </w:numPr>
-      </w:pPr>
-      <w:r>
-        <w:t>Change directory to the installation folder</w:t>
-      </w:r>
-    </w:p>
-    <w:p>
-      <w:pPr>
-        <w:pStyle w:val="ListParagraph"/>
-        <w:numPr>
-          <w:ilvl w:val="0"/>
-          <w:numId w:val="2"/>
-        </w:numPr>
-      </w:pPr>
-      <w:r>
-        <w:t xml:space="preserve">Run the </w:t>
-      </w:r>
-      <w:r>
-        <w:t>uninstallService</w:t>
-      </w:r>
-      <w:r>
-        <w:t>.vbs as administrator</w:t>
-      </w:r>
-    </w:p>
-    <w:p>
-      <w:pPr>
-        <w:pStyle w:val="ListParagraph"/>
-        <w:numPr>
-          <w:ilvl w:val="0"/>
-          <w:numId w:val="2"/>
-        </w:numPr>
-      </w:pPr>
-      <w:r>
-        <w:t xml:space="preserve">Make sure the input name matches the service name: e.g., </w:t>
-      </w:r>
-      <w:r>
-        <w:t>MTConnectAgentForwarding</w:t>
-      </w:r>
-    </w:p>
-    <w:p>
-      <w:r>
-        <w:t>The install wizard also removes. Double click the msi script and then select uninstall:</w:t>
-      </w:r>
-    </w:p>
-    <w:p>
       <w:r>
         <w:rPr>
           <w:noProof/>
         </w:rPr>
         <w:drawing>
-          <wp:inline distT="0" distB="0" distL="0" distR="0" wp14:anchorId="43AC7F59" wp14:editId="5D054623">
-            <wp:extent cx="2720340" cy="2226552"/>
-            <wp:effectExtent l="0" t="0" r="3810" b="2540"/>
-            <wp:docPr id="2" name="Picture 2"/>
+          <wp:inline distT="0" distB="0" distL="0" distR="0" wp14:anchorId="63B9435B" wp14:editId="1339F6DB">
+            <wp:extent cx="2948940" cy="2413656"/>
+            <wp:effectExtent l="0" t="0" r="3810" b="5715"/>
+            <wp:docPr id="9" name="Picture 9"/>
             <wp:cNvGraphicFramePr>
               <a:graphicFrameLocks xmlns:a="http://schemas.openxmlformats.org/drawingml/2006/main" noChangeAspect="1"/>
             </wp:cNvGraphicFramePr>
@@ -553,7 +533,7 @@
                   <pic:spPr>
                     <a:xfrm>
                       <a:off x="0" y="0"/>
-                      <a:ext cx="2726794" cy="2231835"/>
+                      <a:ext cx="2963394" cy="2425486"/>
                     </a:xfrm>
                     <a:prstGeom prst="rect">
                       <a:avLst/>
@@ -567,14 +547,67 @@
       </w:r>
     </w:p>
     <w:p>
-      <w:r>
-        <w:t xml:space="preserve">Wait for the UAC </w:t>
-      </w:r>
-      <w:r>
-        <w:t>administrator</w:t>
-      </w:r>
-      <w:r>
-        <w:t xml:space="preserve"> rights…</w:t>
+      <w:pPr>
+        <w:pStyle w:val="Heading2"/>
+      </w:pPr>
+      <w:r>
+        <w:t>Removal</w:t>
+      </w:r>
+    </w:p>
+    <w:p>
+      <w:r>
+        <w:t>You can run the msi script to remove the application and folder, but you will have to manually stop and remove the Service BEFOREHAND.</w:t>
+      </w:r>
+    </w:p>
+    <w:p>
+      <w:pPr>
+        <w:pStyle w:val="ListParagraph"/>
+        <w:numPr>
+          <w:ilvl w:val="0"/>
+          <w:numId w:val="2"/>
+        </w:numPr>
+      </w:pPr>
+      <w:r>
+        <w:lastRenderedPageBreak/>
+        <w:t>Change directory to the installation folder</w:t>
+      </w:r>
+    </w:p>
+    <w:p>
+      <w:pPr>
+        <w:pStyle w:val="ListParagraph"/>
+        <w:numPr>
+          <w:ilvl w:val="0"/>
+          <w:numId w:val="2"/>
+        </w:numPr>
+      </w:pPr>
+      <w:r>
+        <w:t xml:space="preserve">Run the </w:t>
+      </w:r>
+      <w:r>
+        <w:t>uninstallService</w:t>
+      </w:r>
+      <w:r>
+        <w:t>.vbs as administrator</w:t>
+      </w:r>
+    </w:p>
+    <w:p>
+      <w:pPr>
+        <w:pStyle w:val="ListParagraph"/>
+        <w:numPr>
+          <w:ilvl w:val="0"/>
+          <w:numId w:val="2"/>
+        </w:numPr>
+      </w:pPr>
+      <w:r>
+        <w:t xml:space="preserve">Make sure the input name matches the service name: e.g., </w:t>
+      </w:r>
+      <w:r>
+        <w:t>MTConnectAgentForwarding</w:t>
+      </w:r>
+    </w:p>
+    <w:p>
+      <w:r>
+        <w:t>The install wizard also removes. Double click the msi script and then select uninstall:</w:t>
       </w:r>
     </w:p>
     <w:p>
@@ -582,12 +615,11 @@
         <w:rPr>
           <w:noProof/>
         </w:rPr>
-        <w:lastRenderedPageBreak/>
         <w:drawing>
-          <wp:inline distT="0" distB="0" distL="0" distR="0" wp14:anchorId="14BFADF9" wp14:editId="4F810FEC">
-            <wp:extent cx="2766060" cy="2263973"/>
-            <wp:effectExtent l="0" t="0" r="0" b="3175"/>
-            <wp:docPr id="3" name="Picture 3"/>
+          <wp:inline distT="0" distB="0" distL="0" distR="0" wp14:anchorId="43AC7F59" wp14:editId="5D054623">
+            <wp:extent cx="2720340" cy="2226552"/>
+            <wp:effectExtent l="0" t="0" r="3810" b="2540"/>
+            <wp:docPr id="2" name="Picture 2"/>
             <wp:cNvGraphicFramePr>
               <a:graphicFrameLocks xmlns:a="http://schemas.openxmlformats.org/drawingml/2006/main" noChangeAspect="1"/>
             </wp:cNvGraphicFramePr>
@@ -607,7 +639,7 @@
                   <pic:spPr>
                     <a:xfrm>
                       <a:off x="0" y="0"/>
-                      <a:ext cx="2774278" cy="2270700"/>
+                      <a:ext cx="2726794" cy="2231835"/>
                     </a:xfrm>
                     <a:prstGeom prst="rect">
                       <a:avLst/>
@@ -622,7 +654,13 @@
     </w:p>
     <w:p>
       <w:r>
-        <w:t>All done – now remove the service. Check It may be removed.</w:t>
+        <w:t xml:space="preserve">Wait for the UAC </w:t>
+      </w:r>
+      <w:r>
+        <w:t>administrator</w:t>
+      </w:r>
+      <w:r>
+        <w:t xml:space="preserve"> rights…</w:t>
       </w:r>
     </w:p>
     <w:p>
@@ -631,10 +669,10 @@
           <w:noProof/>
         </w:rPr>
         <w:drawing>
-          <wp:inline distT="0" distB="0" distL="0" distR="0" wp14:anchorId="7CA3E42E" wp14:editId="4F5FD2D8">
-            <wp:extent cx="2781300" cy="2276447"/>
-            <wp:effectExtent l="0" t="0" r="0" b="0"/>
-            <wp:docPr id="4" name="Picture 4"/>
+          <wp:inline distT="0" distB="0" distL="0" distR="0" wp14:anchorId="14BFADF9" wp14:editId="4F810FEC">
+            <wp:extent cx="2766060" cy="2263973"/>
+            <wp:effectExtent l="0" t="0" r="0" b="3175"/>
+            <wp:docPr id="3" name="Picture 3"/>
             <wp:cNvGraphicFramePr>
               <a:graphicFrameLocks xmlns:a="http://schemas.openxmlformats.org/drawingml/2006/main" noChangeAspect="1"/>
             </wp:cNvGraphicFramePr>
@@ -654,6 +692,54 @@
                   <pic:spPr>
                     <a:xfrm>
                       <a:off x="0" y="0"/>
+                      <a:ext cx="2774278" cy="2270700"/>
+                    </a:xfrm>
+                    <a:prstGeom prst="rect">
+                      <a:avLst/>
+                    </a:prstGeom>
+                  </pic:spPr>
+                </pic:pic>
+              </a:graphicData>
+            </a:graphic>
+          </wp:inline>
+        </w:drawing>
+      </w:r>
+    </w:p>
+    <w:p>
+      <w:r>
+        <w:t>All done – now remove the service. Check It may be removed.</w:t>
+      </w:r>
+    </w:p>
+    <w:p>
+      <w:r>
+        <w:rPr>
+          <w:noProof/>
+        </w:rPr>
+        <w:lastRenderedPageBreak/>
+        <w:drawing>
+          <wp:inline distT="0" distB="0" distL="0" distR="0" wp14:anchorId="7CA3E42E" wp14:editId="4F5FD2D8">
+            <wp:extent cx="2781300" cy="2276447"/>
+            <wp:effectExtent l="0" t="0" r="0" b="0"/>
+            <wp:docPr id="4" name="Picture 4"/>
+            <wp:cNvGraphicFramePr>
+              <a:graphicFrameLocks xmlns:a="http://schemas.openxmlformats.org/drawingml/2006/main" noChangeAspect="1"/>
+            </wp:cNvGraphicFramePr>
+            <a:graphic xmlns:a="http://schemas.openxmlformats.org/drawingml/2006/main">
+              <a:graphicData uri="http://schemas.openxmlformats.org/drawingml/2006/picture">
+                <pic:pic xmlns:pic="http://schemas.openxmlformats.org/drawingml/2006/picture">
+                  <pic:nvPicPr>
+                    <pic:cNvPr id="1" name=""/>
+                    <pic:cNvPicPr/>
+                  </pic:nvPicPr>
+                  <pic:blipFill>
+                    <a:blip r:embed="rId16"/>
+                    <a:stretch>
+                      <a:fillRect/>
+                    </a:stretch>
+                  </pic:blipFill>
+                  <pic:spPr>
+                    <a:xfrm>
+                      <a:off x="0" y="0"/>
                       <a:ext cx="2796196" cy="2288639"/>
                     </a:xfrm>
                     <a:prstGeom prst="rect">
@@ -814,7 +900,6 @@
         <w:pStyle w:val="BoxedCode"/>
       </w:pPr>
       <w:r>
-        <w:lastRenderedPageBreak/>
         <w:t>STOPPED=PAUSED</w:t>
       </w:r>
     </w:p>
@@ -928,6 +1013,7 @@
     </w:p>
     <w:p>
       <w:r>
+        <w:lastRenderedPageBreak/>
         <w:t>The TAGS sect</w:t>
       </w:r>
       <w:r>
@@ -1140,57 +1226,57 @@
         <w:jc w:val="left"/>
       </w:pPr>
       <w:r>
+        <w:t>&lt;Execution dataItemId="cn6" timestamp="2016-11-08T14:09:09.577173" name="execution" sequence="241830877"&gt;ACTIVE&lt;/Execution&gt;</w:t>
+      </w:r>
+    </w:p>
+    <w:p>
+      <w:r>
+        <w:t>And changing the ACTIVE value is achieved with the following Config.ini entry into the ENUMS section:</w:t>
+      </w:r>
+    </w:p>
+    <w:p>
+      <w:pPr>
+        <w:pStyle w:val="BoxedCode"/>
+      </w:pPr>
+      <w:r>
+        <w:t>[ENUMS]</w:t>
+      </w:r>
+    </w:p>
+    <w:p>
+      <w:pPr>
+        <w:pStyle w:val="BoxedCode"/>
+      </w:pPr>
+      <w:r>
+        <w:t>ACTIVE=EXECUTING</w:t>
+      </w:r>
+    </w:p>
+    <w:p>
+      <w:r>
+        <w:t xml:space="preserve">Note as of this </w:t>
+      </w:r>
+      <w:r>
+        <w:t>version</w:t>
+      </w:r>
+      <w:r>
+        <w:t xml:space="preserve"> all ACTIVE text entries in the XML will be changed to EXECUTING.</w:t>
+      </w:r>
+    </w:p>
+    <w:p>
+      <w:pPr>
+        <w:pStyle w:val="Heading1"/>
+      </w:pPr>
+      <w:r>
+        <w:t xml:space="preserve">Source Code </w:t>
+      </w:r>
+    </w:p>
+    <w:p>
+      <w:r>
+        <w:t xml:space="preserve">The forwarding agent is written in Python and was debugged using Visual Studio 10 (that supports a Python add in). </w:t>
+      </w:r>
+    </w:p>
+    <w:p>
+      <w:r>
         <w:lastRenderedPageBreak/>
-        <w:t>&lt;Execution dataItemId="cn6" timestamp="2016-11-08T14:09:09.577173" name="execution" sequence="241830877"&gt;ACTIVE&lt;/Execution&gt;</w:t>
-      </w:r>
-    </w:p>
-    <w:p>
-      <w:r>
-        <w:t>And changing the ACTIVE value is achieved with the following Config.ini entry into the ENUMS section:</w:t>
-      </w:r>
-    </w:p>
-    <w:p>
-      <w:pPr>
-        <w:pStyle w:val="BoxedCode"/>
-      </w:pPr>
-      <w:r>
-        <w:t>[ENUMS]</w:t>
-      </w:r>
-    </w:p>
-    <w:p>
-      <w:pPr>
-        <w:pStyle w:val="BoxedCode"/>
-      </w:pPr>
-      <w:r>
-        <w:t>ACTIVE=EXECUTING</w:t>
-      </w:r>
-    </w:p>
-    <w:p>
-      <w:r>
-        <w:t xml:space="preserve">Note as of this </w:t>
-      </w:r>
-      <w:r>
-        <w:t>version</w:t>
-      </w:r>
-      <w:r>
-        <w:t xml:space="preserve"> all ACTIVE text entries in the XML will be changed to EXECUTING.</w:t>
-      </w:r>
-    </w:p>
-    <w:p>
-      <w:pPr>
-        <w:pStyle w:val="Heading1"/>
-      </w:pPr>
-      <w:r>
-        <w:t xml:space="preserve">Source Code </w:t>
-      </w:r>
-    </w:p>
-    <w:p>
-      <w:r>
-        <w:t xml:space="preserve">The forwarding agent is written in Python and was debugged using Visual Studio 10 (that supports a Python add in). </w:t>
-      </w:r>
-    </w:p>
-    <w:p>
-      <w:r>
         <w:t xml:space="preserve">Pyinstaller was used to create an executable from the Python script to forward code. </w:t>
       </w:r>
       <w:r>
@@ -1249,7 +1335,7 @@
       <w:r>
         <w:t xml:space="preserve">Then you can bundle the python program into a standalone executable with all the necessary Python packages included. Read </w:t>
       </w:r>
-      <w:hyperlink r:id="rId16" w:history="1">
+      <w:hyperlink r:id="rId17" w:history="1">
         <w:r>
           <w:rPr>
             <w:rStyle w:val="Hyperlink"/>
@@ -1275,12 +1361,7 @@
         <w:t>Prompt</w:t>
       </w:r>
       <w:r>
-        <w:t xml:space="preserve"> (naviaget through windows explorer file manager to the project folder, then </w:t>
-      </w:r>
-      <w:bookmarkStart w:id="0" w:name="_GoBack"/>
-      <w:bookmarkEnd w:id="0"/>
-      <w:r>
-        <w:t>right click in MTConnectAgentFwding folder and select open command prompt)</w:t>
+        <w:t xml:space="preserve"> (naviaget through windows explorer file manager to the project folder, then right click in MTConnectAgentFwding folder and select open command prompt)</w:t>
       </w:r>
       <w:r>
         <w:t xml:space="preserve"> and</w:t>
@@ -1308,20 +1389,28 @@
     <w:p/>
     <w:p>
       <w:r>
+        <w:t>Pyinstaller will create two folders "build" and "dist", of which "dist" will contain the executable and all the dependent Python and C++ compiled code and libraries.</w:t>
+      </w:r>
+    </w:p>
+    <w:p>
+      <w:r>
+        <w:t xml:space="preserve">Using windiff to </w:t>
+      </w:r>
+      <w:proofErr w:type="gramStart"/>
+      <w:r>
+        <w:t>compare  the</w:t>
+      </w:r>
+      <w:proofErr w:type="gramEnd"/>
+      <w:r>
+        <w:t xml:space="preserve"> ./Distribution with the pyinstaller /dist is usefull to insure when redistributing the exe only.</w:t>
+      </w:r>
+    </w:p>
+    <w:p>
+      <w:r>
+        <w:rPr>
+          <w:noProof/>
+        </w:rPr>
         <w:lastRenderedPageBreak/>
-        <w:t>Pyinstaller will create two folders "build" and "dist", of which "dist" will contain the executable and all the dependent Python and C++ compiled code and libraries.</w:t>
-      </w:r>
-    </w:p>
-    <w:p>
-      <w:r>
-        <w:t>Using windiff to compare  the ./Distribution with the pyinstaller /dist is usefull to insure when redistributing the exe only.</w:t>
-      </w:r>
-    </w:p>
-    <w:p>
-      <w:r>
-        <w:rPr>
-          <w:noProof/>
-        </w:rPr>
         <w:drawing>
           <wp:inline distT="0" distB="0" distL="0" distR="0" wp14:anchorId="7046D8F5" wp14:editId="68FE2038">
             <wp:extent cx="5943600" cy="3255645"/>
@@ -1338,7 +1427,7 @@
                     <pic:cNvPicPr/>
                   </pic:nvPicPr>
                   <pic:blipFill>
-                    <a:blip r:embed="rId17"/>
+                    <a:blip r:embed="rId18"/>
                     <a:stretch>
                       <a:fillRect/>
                     </a:stretch>
@@ -1477,7 +1566,7 @@
       <w:r>
         <w:t xml:space="preserve">Again, navigate to </w:t>
       </w:r>
-      <w:hyperlink r:id="rId18" w:history="1">
+      <w:hyperlink r:id="rId19" w:history="1">
         <w:r>
           <w:rPr>
             <w:rStyle w:val="Hyperlink"/>
@@ -1497,7 +1586,7 @@
       <w:r>
         <w:t xml:space="preserve"> For me the download version that worked was:  Navigate to </w:t>
       </w:r>
-      <w:hyperlink r:id="rId19" w:history="1">
+      <w:hyperlink r:id="rId20" w:history="1">
         <w:r>
           <w:rPr>
             <w:rStyle w:val="Hyperlink"/>
@@ -1528,6 +1617,7 @@
         <w:pStyle w:val="BoxedCode"/>
       </w:pPr>
       <w:r>
+        <w:lastRenderedPageBreak/>
         <w:t>Pyinstaller - ImportError: No system module 'pywintypes' (pywintypes27.dll)</w:t>
       </w:r>
     </w:p>
@@ -1557,7 +1647,7 @@
       <w:r>
         <w:t xml:space="preserve"> I found this advice that actually worked: (From </w:t>
       </w:r>
-      <w:hyperlink r:id="rId20" w:history="1">
+      <w:hyperlink r:id="rId21" w:history="1">
         <w:r>
           <w:rPr>
             <w:rStyle w:val="Hyperlink"/>
@@ -1601,7 +1691,7 @@
       <w:r>
         <w:t xml:space="preserve"> from: </w:t>
       </w:r>
-      <w:hyperlink r:id="rId21" w:history="1">
+      <w:hyperlink r:id="rId22" w:history="1">
         <w:r>
           <w:rPr>
             <w:rStyle w:val="Hyperlink"/>
@@ -1727,31 +1817,15 @@
         <w:pStyle w:val="BoxedCode"/>
       </w:pPr>
       <w:r>
-        <w:t xml:space="preserve">    def __init__(self,args):</w:t>
-      </w:r>
-    </w:p>
-    <w:p>
-      <w:pPr>
-        <w:pStyle w:val="BoxedCode"/>
-      </w:pPr>
-      <w:r>
-        <w:t xml:space="preserve">        dfile.write( time.asctime()+ "Server enter __init__ \n" )</w:t>
-      </w:r>
-    </w:p>
-    <w:p>
-      <w:pPr>
-        <w:pStyle w:val="BoxedCode"/>
-      </w:pPr>
-      <w:r>
-        <w:t xml:space="preserve">        win32serviceutil.ServiceFramework.__init__(self,args)</w:t>
-      </w:r>
-    </w:p>
-    <w:p>
-      <w:pPr>
-        <w:pStyle w:val="BoxedCode"/>
-      </w:pPr>
-      <w:r>
-        <w:t xml:space="preserve">        self.hWaitStop = win32event.CreateEvent(None,0,0,None)</w:t>
+        <w:t xml:space="preserve">    def __init__(</w:t>
+      </w:r>
+      <w:proofErr w:type="gramStart"/>
+      <w:r>
+        <w:t>self,args</w:t>
+      </w:r>
+      <w:proofErr w:type="gramEnd"/>
+      <w:r>
+        <w:t>):</w:t>
       </w:r>
     </w:p>
     <w:p>
@@ -1761,13 +1835,69 @@
       <w:r>
         <w:t xml:space="preserve">        </w:t>
       </w:r>
-    </w:p>
-    <w:p>
-      <w:pPr>
-        <w:pStyle w:val="BoxedCode"/>
-      </w:pPr>
-      <w:r>
-        <w:t xml:space="preserve">        socket.setdefaulttimeout(60)</w:t>
+      <w:proofErr w:type="gramStart"/>
+      <w:r>
+        <w:t>dfile.write</w:t>
+      </w:r>
+      <w:proofErr w:type="gramEnd"/>
+      <w:r>
+        <w:t>( time.asctime()+ "Server enter __init__ \n" )</w:t>
+      </w:r>
+    </w:p>
+    <w:p>
+      <w:pPr>
+        <w:pStyle w:val="BoxedCode"/>
+      </w:pPr>
+      <w:r>
+        <w:t xml:space="preserve">        </w:t>
+      </w:r>
+      <w:proofErr w:type="gramStart"/>
+      <w:r>
+        <w:t>win32serviceutil.ServiceFramework._</w:t>
+      </w:r>
+      <w:proofErr w:type="gramEnd"/>
+      <w:r>
+        <w:t>_init__(self,args)</w:t>
+      </w:r>
+    </w:p>
+    <w:p>
+      <w:pPr>
+        <w:pStyle w:val="BoxedCode"/>
+      </w:pPr>
+      <w:r>
+        <w:t xml:space="preserve">        </w:t>
+      </w:r>
+      <w:proofErr w:type="gramStart"/>
+      <w:r>
+        <w:t>self.hWaitStop</w:t>
+      </w:r>
+      <w:proofErr w:type="gramEnd"/>
+      <w:r>
+        <w:t xml:space="preserve"> = win32event.CreateEvent(None,0,0,None)</w:t>
+      </w:r>
+    </w:p>
+    <w:p>
+      <w:pPr>
+        <w:pStyle w:val="BoxedCode"/>
+      </w:pPr>
+      <w:r>
+        <w:t xml:space="preserve">        </w:t>
+      </w:r>
+    </w:p>
+    <w:p>
+      <w:pPr>
+        <w:pStyle w:val="BoxedCode"/>
+      </w:pPr>
+      <w:r>
+        <w:t xml:space="preserve">        </w:t>
+      </w:r>
+      <w:proofErr w:type="gramStart"/>
+      <w:r>
+        <w:t>socket.setdefaulttimeout</w:t>
+      </w:r>
+      <w:proofErr w:type="gramEnd"/>
+      <w:r>
+        <w:t>(60)</w:t>
       </w:r>
     </w:p>
     <w:p>
@@ -1783,28 +1913,52 @@
         <w:pStyle w:val="BoxedCode"/>
       </w:pPr>
       <w:r>
-        <w:t xml:space="preserve">        self.timeout = 30000     #30 seconds</w:t>
-      </w:r>
-    </w:p>
-    <w:p>
-      <w:pPr>
-        <w:pStyle w:val="BoxedCode"/>
-      </w:pPr>
-      <w:r>
-        <w:t xml:space="preserve">        self.stop_event = win32event.CreateEvent(None, 0, 0, None)</w:t>
-      </w:r>
-    </w:p>
-    <w:p>
-      <w:pPr>
-        <w:pStyle w:val="BoxedCode"/>
-      </w:pPr>
-    </w:p>
-    <w:p>
-      <w:pPr>
-        <w:pStyle w:val="BoxedCode"/>
-      </w:pPr>
-      <w:r>
-        <w:t xml:space="preserve">    def log(self, msg):</w:t>
+        <w:t xml:space="preserve">        </w:t>
+      </w:r>
+      <w:proofErr w:type="gramStart"/>
+      <w:r>
+        <w:t>self.timeout</w:t>
+      </w:r>
+      <w:proofErr w:type="gramEnd"/>
+      <w:r>
+        <w:t xml:space="preserve"> = 30000     #30 seconds</w:t>
+      </w:r>
+    </w:p>
+    <w:p>
+      <w:pPr>
+        <w:pStyle w:val="BoxedCode"/>
+      </w:pPr>
+      <w:r>
+        <w:t xml:space="preserve">        </w:t>
+      </w:r>
+      <w:proofErr w:type="gramStart"/>
+      <w:r>
+        <w:t>self.stop</w:t>
+      </w:r>
+      <w:proofErr w:type="gramEnd"/>
+      <w:r>
+        <w:t>_event = win32event.CreateEvent(None, 0, 0, None)</w:t>
+      </w:r>
+    </w:p>
+    <w:p>
+      <w:pPr>
+        <w:pStyle w:val="BoxedCode"/>
+      </w:pPr>
+    </w:p>
+    <w:p>
+      <w:pPr>
+        <w:pStyle w:val="BoxedCode"/>
+      </w:pPr>
+      <w:r>
+        <w:t xml:space="preserve">    def </w:t>
+      </w:r>
+      <w:proofErr w:type="gramStart"/>
+      <w:r>
+        <w:t>log(</w:t>
+      </w:r>
+      <w:proofErr w:type="gramEnd"/>
+      <w:r>
+        <w:t>self, msg):</w:t>
       </w:r>
     </w:p>
     <w:p>
@@ -1820,72 +1974,128 @@
         <w:pStyle w:val="BoxedCode"/>
       </w:pPr>
       <w:r>
+        <w:t xml:space="preserve">        #</w:t>
+      </w:r>
+      <w:proofErr w:type="gramStart"/>
+      <w:r>
+        <w:t>servicemanager.LogInfoMsg</w:t>
+      </w:r>
+      <w:proofErr w:type="gramEnd"/>
+      <w:r>
+        <w:t>(str(msg))</w:t>
+      </w:r>
+    </w:p>
+    <w:p>
+      <w:pPr>
+        <w:pStyle w:val="BoxedCode"/>
+      </w:pPr>
+      <w:r>
+        <w:t xml:space="preserve">        </w:t>
+      </w:r>
+      <w:proofErr w:type="gramStart"/>
+      <w:r>
+        <w:t>dfile.write</w:t>
+      </w:r>
+      <w:proofErr w:type="gramEnd"/>
+      <w:r>
+        <w:t>(time.asctime() + msg + "\n")</w:t>
+      </w:r>
+    </w:p>
+    <w:p>
+      <w:pPr>
+        <w:pStyle w:val="BoxedCode"/>
+      </w:pPr>
+      <w:r>
+        <w:t xml:space="preserve">    def </w:t>
+      </w:r>
+      <w:proofErr w:type="gramStart"/>
+      <w:r>
+        <w:t>sleep(</w:t>
+      </w:r>
+      <w:proofErr w:type="gramEnd"/>
+      <w:r>
+        <w:t>self, sec):</w:t>
+      </w:r>
+    </w:p>
+    <w:p>
+      <w:pPr>
+        <w:pStyle w:val="BoxedCode"/>
+      </w:pPr>
+      <w:r>
+        <w:t xml:space="preserve">        win32api.Sleep(sec*1000, True)</w:t>
+      </w:r>
+    </w:p>
+    <w:p>
+      <w:pPr>
+        <w:pStyle w:val="BoxedCode"/>
+      </w:pPr>
+      <w:r>
+        <w:t xml:space="preserve">    def SvcStop(self):</w:t>
+      </w:r>
+    </w:p>
+    <w:p>
+      <w:pPr>
+        <w:pStyle w:val="BoxedCode"/>
+      </w:pPr>
+      <w:r>
+        <w:t xml:space="preserve">        </w:t>
+      </w:r>
+      <w:proofErr w:type="gramStart"/>
+      <w:r>
+        <w:t>self.ReportServiceStatus</w:t>
+      </w:r>
+      <w:proofErr w:type="gramEnd"/>
+      <w:r>
+        <w:t>(win32service.SERVICE_STOP_PENDING)</w:t>
+      </w:r>
+    </w:p>
+    <w:p>
+      <w:pPr>
+        <w:pStyle w:val="BoxedCode"/>
+      </w:pPr>
+      <w:r>
+        <w:t xml:space="preserve">        </w:t>
+      </w:r>
+      <w:proofErr w:type="gramStart"/>
+      <w:r>
+        <w:t>self.stop</w:t>
+      </w:r>
+      <w:proofErr w:type="gramEnd"/>
+      <w:r>
+        <w:t>()</w:t>
+      </w:r>
+    </w:p>
+    <w:p>
+      <w:pPr>
+        <w:pStyle w:val="BoxedCode"/>
+      </w:pPr>
+      <w:r>
+        <w:t xml:space="preserve">        win32event.SetEvent(</w:t>
+      </w:r>
+      <w:proofErr w:type="gramStart"/>
+      <w:r>
+        <w:t>self.stop</w:t>
+      </w:r>
+      <w:proofErr w:type="gramEnd"/>
+      <w:r>
+        <w:t>_event)</w:t>
+      </w:r>
+    </w:p>
+    <w:p>
+      <w:pPr>
+        <w:pStyle w:val="BoxedCode"/>
+      </w:pPr>
+      <w:r>
         <w:lastRenderedPageBreak/>
-        <w:t xml:space="preserve">        #servicemanager.LogInfoMsg(str(msg))</w:t>
-      </w:r>
-    </w:p>
-    <w:p>
-      <w:pPr>
-        <w:pStyle w:val="BoxedCode"/>
-      </w:pPr>
-      <w:r>
-        <w:t xml:space="preserve">        dfile.write(time.asctime() + msg + "\n")</w:t>
-      </w:r>
-    </w:p>
-    <w:p>
-      <w:pPr>
-        <w:pStyle w:val="BoxedCode"/>
-      </w:pPr>
-      <w:r>
-        <w:t xml:space="preserve">    def sleep(self, sec):</w:t>
-      </w:r>
-    </w:p>
-    <w:p>
-      <w:pPr>
-        <w:pStyle w:val="BoxedCode"/>
-      </w:pPr>
-      <w:r>
-        <w:t xml:space="preserve">        win32api.Sleep(sec*1000, True)</w:t>
-      </w:r>
-    </w:p>
-    <w:p>
-      <w:pPr>
-        <w:pStyle w:val="BoxedCode"/>
-      </w:pPr>
-      <w:r>
-        <w:t xml:space="preserve">    def SvcStop(self):</w:t>
-      </w:r>
-    </w:p>
-    <w:p>
-      <w:pPr>
-        <w:pStyle w:val="BoxedCode"/>
-      </w:pPr>
-      <w:r>
-        <w:t xml:space="preserve">        self.ReportServiceStatus(win32service.SERVICE_STOP_PENDING)</w:t>
-      </w:r>
-    </w:p>
-    <w:p>
-      <w:pPr>
-        <w:pStyle w:val="BoxedCode"/>
-      </w:pPr>
-      <w:r>
-        <w:t xml:space="preserve">        self.stop()</w:t>
-      </w:r>
-    </w:p>
-    <w:p>
-      <w:pPr>
-        <w:pStyle w:val="BoxedCode"/>
-      </w:pPr>
-      <w:r>
-        <w:t xml:space="preserve">        win32event.SetEvent(self.stop_event)</w:t>
-      </w:r>
-    </w:p>
-    <w:p>
-      <w:pPr>
-        <w:pStyle w:val="BoxedCode"/>
-      </w:pPr>
-      <w:r>
-        <w:t xml:space="preserve">        self.ReportServiceStatus(win32service.SERVICE_STOPPED)</w:t>
+        <w:t xml:space="preserve">        </w:t>
+      </w:r>
+      <w:proofErr w:type="gramStart"/>
+      <w:r>
+        <w:t>self.ReportServiceStatus</w:t>
+      </w:r>
+      <w:proofErr w:type="gramEnd"/>
+      <w:r>
+        <w:t>(win32service.SERVICE_STOPPED)</w:t>
       </w:r>
     </w:p>
     <w:p>
@@ -1906,7 +2116,15 @@
         <w:pStyle w:val="BoxedCode"/>
       </w:pPr>
       <w:r>
-        <w:t xml:space="preserve">        self.ReportServiceStatus(win32service.SERVICE_START_PENDING)</w:t>
+        <w:t xml:space="preserve">        </w:t>
+      </w:r>
+      <w:proofErr w:type="gramStart"/>
+      <w:r>
+        <w:t>self.ReportServiceStatus</w:t>
+      </w:r>
+      <w:proofErr w:type="gramEnd"/>
+      <w:r>
+        <w:t>(win32service.SERVICE_START_PENDING)</w:t>
       </w:r>
     </w:p>
     <w:p>
@@ -1922,23 +2140,47 @@
         <w:pStyle w:val="BoxedCode"/>
       </w:pPr>
       <w:r>
-        <w:t xml:space="preserve">            self.ReportServiceStatus(win32service.SERVICE_RUNNING)</w:t>
-      </w:r>
-    </w:p>
-    <w:p>
-      <w:pPr>
-        <w:pStyle w:val="BoxedCode"/>
-      </w:pPr>
-      <w:r>
-        <w:t xml:space="preserve">            self.start()</w:t>
-      </w:r>
-    </w:p>
-    <w:p>
-      <w:pPr>
-        <w:pStyle w:val="BoxedCode"/>
-      </w:pPr>
-      <w:r>
-        <w:t xml:space="preserve">            win32event.WaitForSingleObject(self.stop_event, win32event.INFINITE)</w:t>
+        <w:t xml:space="preserve">            </w:t>
+      </w:r>
+      <w:proofErr w:type="gramStart"/>
+      <w:r>
+        <w:t>self.ReportServiceStatus</w:t>
+      </w:r>
+      <w:proofErr w:type="gramEnd"/>
+      <w:r>
+        <w:t>(win32service.SERVICE_RUNNING)</w:t>
+      </w:r>
+    </w:p>
+    <w:p>
+      <w:pPr>
+        <w:pStyle w:val="BoxedCode"/>
+      </w:pPr>
+      <w:r>
+        <w:t xml:space="preserve">            </w:t>
+      </w:r>
+      <w:proofErr w:type="gramStart"/>
+      <w:r>
+        <w:t>self.start</w:t>
+      </w:r>
+      <w:proofErr w:type="gramEnd"/>
+      <w:r>
+        <w:t>()</w:t>
+      </w:r>
+    </w:p>
+    <w:p>
+      <w:pPr>
+        <w:pStyle w:val="BoxedCode"/>
+      </w:pPr>
+      <w:r>
+        <w:t xml:space="preserve">            win32event.WaitForSingleObject(</w:t>
+      </w:r>
+      <w:proofErr w:type="gramStart"/>
+      <w:r>
+        <w:t>self.stop</w:t>
+      </w:r>
+      <w:proofErr w:type="gramEnd"/>
+      <w:r>
+        <w:t>_event, win32event.INFINITE)</w:t>
       </w:r>
     </w:p>
     <w:p>
@@ -1954,15 +2196,31 @@
         <w:pStyle w:val="BoxedCode"/>
       </w:pPr>
       <w:r>
-        <w:t xml:space="preserve">            self.log('Exception : %s' % x)</w:t>
-      </w:r>
-    </w:p>
-    <w:p>
-      <w:pPr>
-        <w:pStyle w:val="BoxedCode"/>
-      </w:pPr>
-      <w:r>
-        <w:t xml:space="preserve">            self.SvcStop()</w:t>
+        <w:t xml:space="preserve">            </w:t>
+      </w:r>
+      <w:proofErr w:type="gramStart"/>
+      <w:r>
+        <w:t>self.log(</w:t>
+      </w:r>
+      <w:proofErr w:type="gramEnd"/>
+      <w:r>
+        <w:t>'Exception : %s' % x)</w:t>
+      </w:r>
+    </w:p>
+    <w:p>
+      <w:pPr>
+        <w:pStyle w:val="BoxedCode"/>
+      </w:pPr>
+      <w:r>
+        <w:t xml:space="preserve">            </w:t>
+      </w:r>
+      <w:proofErr w:type="gramStart"/>
+      <w:r>
+        <w:t>self.SvcStop</w:t>
+      </w:r>
+      <w:proofErr w:type="gramEnd"/>
+      <w:r>
+        <w:t>()</w:t>
       </w:r>
     </w:p>
     <w:p>
@@ -1978,31 +2236,63 @@
         <w:pStyle w:val="BoxedCode"/>
       </w:pPr>
       <w:r>
-        <w:t xml:space="preserve">        MyMain()</w:t>
-      </w:r>
-    </w:p>
-    <w:p>
-      <w:pPr>
-        <w:pStyle w:val="BoxedCode"/>
-      </w:pPr>
-      <w:r>
-        <w:t xml:space="preserve">        self.runflag=True</w:t>
-      </w:r>
-    </w:p>
-    <w:p>
-      <w:pPr>
-        <w:pStyle w:val="BoxedCode"/>
-      </w:pPr>
-      <w:r>
-        <w:t xml:space="preserve">        while self.runflag:</w:t>
-      </w:r>
-    </w:p>
-    <w:p>
-      <w:pPr>
-        <w:pStyle w:val="BoxedCode"/>
-      </w:pPr>
-      <w:r>
-        <w:t xml:space="preserve">            self.sleep(10)</w:t>
+        <w:t xml:space="preserve">        </w:t>
+      </w:r>
+      <w:proofErr w:type="gramStart"/>
+      <w:r>
+        <w:t>MyMain(</w:t>
+      </w:r>
+      <w:proofErr w:type="gramEnd"/>
+      <w:r>
+        <w:t>)</w:t>
+      </w:r>
+    </w:p>
+    <w:p>
+      <w:pPr>
+        <w:pStyle w:val="BoxedCode"/>
+      </w:pPr>
+      <w:r>
+        <w:t xml:space="preserve">        </w:t>
+      </w:r>
+      <w:proofErr w:type="gramStart"/>
+      <w:r>
+        <w:t>self.runflag</w:t>
+      </w:r>
+      <w:proofErr w:type="gramEnd"/>
+      <w:r>
+        <w:t>=True</w:t>
+      </w:r>
+    </w:p>
+    <w:p>
+      <w:pPr>
+        <w:pStyle w:val="BoxedCode"/>
+      </w:pPr>
+      <w:r>
+        <w:t xml:space="preserve">        while </w:t>
+      </w:r>
+      <w:proofErr w:type="gramStart"/>
+      <w:r>
+        <w:t>self.runflag</w:t>
+      </w:r>
+      <w:proofErr w:type="gramEnd"/>
+      <w:r>
+        <w:t>:</w:t>
+      </w:r>
+    </w:p>
+    <w:p>
+      <w:pPr>
+        <w:pStyle w:val="BoxedCode"/>
+      </w:pPr>
+      <w:r>
+        <w:t xml:space="preserve">            </w:t>
+      </w:r>
+      <w:proofErr w:type="gramStart"/>
+      <w:r>
+        <w:t>self.sleep</w:t>
+      </w:r>
+      <w:proofErr w:type="gramEnd"/>
+      <w:r>
+        <w:t>(10)</w:t>
       </w:r>
     </w:p>
     <w:p>
@@ -2026,7 +2316,15 @@
         <w:pStyle w:val="BoxedCode"/>
       </w:pPr>
       <w:r>
-        <w:t xml:space="preserve">        self.runflag=False</w:t>
+        <w:t xml:space="preserve">        </w:t>
+      </w:r>
+      <w:proofErr w:type="gramStart"/>
+      <w:r>
+        <w:t>self.runflag</w:t>
+      </w:r>
+      <w:proofErr w:type="gramEnd"/>
+      <w:r>
+        <w:t>=False</w:t>
       </w:r>
     </w:p>
     <w:p>
@@ -2057,8 +2355,13 @@
       <w:r>
         <w:t xml:space="preserve">      </w:t>
       </w:r>
-      <w:r>
-        <w:t>socket.setdefaulttimeout(60)</w:t>
+      <w:proofErr w:type="gramStart"/>
+      <w:r>
+        <w:t>socket.setdefaulttimeout</w:t>
+      </w:r>
+      <w:proofErr w:type="gramEnd"/>
+      <w:r>
+        <w:t>(60)</w:t>
       </w:r>
     </w:p>
     <w:p>
@@ -2087,7 +2390,7 @@
       <w:r>
         <w:t xml:space="preserve"> the main routine to handle all three cases. Numerous attempts did not work. Pywin32 will do straight python into a service with the install command, and will handle the service start directly. However, it was preferred to bundle the python and not make users install python when they are only using an executable. So pyinstaller would have to treat the exe as a service which is different than a normal application and was not intuitive. Fortunately, someone on the internet figured is out and posted the answer:  </w:t>
       </w:r>
-      <w:hyperlink r:id="rId22" w:anchor="25934756" w:history="1">
+      <w:hyperlink r:id="rId23" w:anchor="25934756" w:history="1">
         <w:r>
           <w:t>http://stackoverflow.com/questions/25770873/python-windows-service-pyinstaller-executables-error-1053/25934756#25934756</w:t>
         </w:r>
@@ -2168,6 +2471,7 @@
       <w:r>
         <w:t xml:space="preserve"> len(</w:t>
       </w:r>
+      <w:proofErr w:type="gramStart"/>
       <w:r>
         <w:rPr>
           <w:color w:val="6F008A"/>
@@ -2175,7 +2479,11 @@
         <w:t>sys</w:t>
       </w:r>
       <w:r>
-        <w:t>.argv) == 1:</w:t>
+        <w:t>.argv</w:t>
+      </w:r>
+      <w:proofErr w:type="gramEnd"/>
+      <w:r>
+        <w:t>) == 1:</w:t>
       </w:r>
     </w:p>
     <w:p>
@@ -2185,6 +2493,7 @@
       <w:r>
         <w:t xml:space="preserve">        </w:t>
       </w:r>
+      <w:proofErr w:type="gramStart"/>
       <w:r>
         <w:rPr>
           <w:color w:val="6F008A"/>
@@ -2192,7 +2501,11 @@
         <w:t>servicemanager</w:t>
       </w:r>
       <w:r>
-        <w:t>.Initialize()</w:t>
+        <w:t>.Initialize</w:t>
+      </w:r>
+      <w:proofErr w:type="gramEnd"/>
+      <w:r>
+        <w:t>()</w:t>
       </w:r>
     </w:p>
     <w:p>
@@ -2202,6 +2515,7 @@
       <w:r>
         <w:t xml:space="preserve">        </w:t>
       </w:r>
+      <w:proofErr w:type="gramStart"/>
       <w:r>
         <w:rPr>
           <w:color w:val="6F008A"/>
@@ -2209,7 +2523,11 @@
         <w:t>servicemanager</w:t>
       </w:r>
       <w:r>
-        <w:t>.PrepareToHostSingle(</w:t>
+        <w:t>.PrepareToHostSingle</w:t>
+      </w:r>
+      <w:proofErr w:type="gramEnd"/>
+      <w:r>
+        <w:t>(</w:t>
       </w:r>
       <w:r>
         <w:rPr>
@@ -2228,6 +2546,7 @@
       <w:r>
         <w:t xml:space="preserve">        </w:t>
       </w:r>
+      <w:proofErr w:type="gramStart"/>
       <w:r>
         <w:rPr>
           <w:color w:val="6F008A"/>
@@ -2235,7 +2554,11 @@
         <w:t>servicemanager</w:t>
       </w:r>
       <w:r>
-        <w:t>.StartServiceCtrlDispatcher()</w:t>
+        <w:t>.StartServiceCtrlDispatcher</w:t>
+      </w:r>
+      <w:proofErr w:type="gramEnd"/>
+      <w:r>
+        <w:t>()</w:t>
       </w:r>
     </w:p>
     <w:p>
@@ -2254,6 +2577,7 @@
       <w:r>
         <w:t xml:space="preserve"> len(</w:t>
       </w:r>
+      <w:proofErr w:type="gramStart"/>
       <w:r>
         <w:rPr>
           <w:color w:val="6F008A"/>
@@ -2261,7 +2585,11 @@
         <w:t>sys</w:t>
       </w:r>
       <w:r>
-        <w:t xml:space="preserve">.argv) &gt; 1  </w:t>
+        <w:t>.argv</w:t>
+      </w:r>
+      <w:proofErr w:type="gramEnd"/>
+      <w:r>
+        <w:t xml:space="preserve">) &gt; 1  </w:t>
       </w:r>
       <w:r>
         <w:rPr>
@@ -2323,7 +2651,15 @@
         <w:pStyle w:val="BoxedCode"/>
       </w:pPr>
       <w:r>
-        <w:t xml:space="preserve">        MyMain()</w:t>
+        <w:t xml:space="preserve">        </w:t>
+      </w:r>
+      <w:proofErr w:type="gramStart"/>
+      <w:r>
+        <w:t>MyMain(</w:t>
+      </w:r>
+      <w:proofErr w:type="gramEnd"/>
+      <w:r>
+        <w:t>)</w:t>
       </w:r>
     </w:p>
     <w:p>
@@ -2348,34 +2684,34 @@
         <w:pStyle w:val="BoxedCode"/>
       </w:pPr>
       <w:r>
+        <w:t xml:space="preserve">        </w:t>
+      </w:r>
+      <w:r>
+        <w:rPr>
+          <w:color w:val="6F008A"/>
+        </w:rPr>
+        <w:t>win32serviceutil</w:t>
+      </w:r>
+      <w:r>
+        <w:t>.HandleCommandLine(</w:t>
+      </w:r>
+      <w:r>
+        <w:rPr>
+          <w:color w:val="2B91AF"/>
+        </w:rPr>
+        <w:t>Service</w:t>
+      </w:r>
+      <w:r>
+        <w:t>)</w:t>
+      </w:r>
+    </w:p>
+    <w:p/>
+    <w:p>
+      <w:pPr>
+        <w:pStyle w:val="Heading1"/>
+      </w:pPr>
+      <w:r>
         <w:lastRenderedPageBreak/>
-        <w:t xml:space="preserve">        </w:t>
-      </w:r>
-      <w:r>
-        <w:rPr>
-          <w:color w:val="6F008A"/>
-        </w:rPr>
-        <w:t>win32serviceutil</w:t>
-      </w:r>
-      <w:r>
-        <w:t>.HandleCommandLine(</w:t>
-      </w:r>
-      <w:r>
-        <w:rPr>
-          <w:color w:val="2B91AF"/>
-        </w:rPr>
-        <w:t>Service</w:t>
-      </w:r>
-      <w:r>
-        <w:t>)</w:t>
-      </w:r>
-    </w:p>
-    <w:p/>
-    <w:p>
-      <w:pPr>
-        <w:pStyle w:val="Heading1"/>
-      </w:pPr>
-      <w:r>
         <w:t>Troubleshooting</w:t>
       </w:r>
     </w:p>
@@ -2391,7 +2727,7 @@
       <w:r>
         <w:t xml:space="preserve">start a web browser on the host machine and enter the URL: </w:t>
       </w:r>
-      <w:hyperlink r:id="rId23" w:history="1">
+      <w:hyperlink r:id="rId24" w:history="1">
         <w:r>
           <w:rPr>
             <w:rStyle w:val="Hyperlink"/>
@@ -2454,7 +2790,7 @@
                     </pic:cNvPicPr>
                   </pic:nvPicPr>
                   <pic:blipFill rotWithShape="1">
-                    <a:blip r:embed="rId24" cstate="print">
+                    <a:blip r:embed="rId25" cstate="print">
                       <a:extLst>
                         <a:ext uri="{28A0092B-C50C-407E-A947-70E740481C1C}">
                           <a14:useLocalDpi xmlns:a14="http://schemas.microsoft.com/office/drawing/2010/main" val="0"/>
@@ -2499,27 +2835,14 @@
       <w:r>
         <w:t xml:space="preserve">Figure </w:t>
       </w:r>
-      <w:r>
-        <w:fldChar w:fldCharType="begin"/>
-      </w:r>
-      <w:r>
-        <w:instrText xml:space="preserve"> SEQ Figure \* ARABIC </w:instrText>
-      </w:r>
-      <w:r>
-        <w:fldChar w:fldCharType="separate"/>
-      </w:r>
-      <w:r>
-        <w:rPr>
-          <w:noProof/>
-        </w:rPr>
-        <w:t>1</w:t>
-      </w:r>
-      <w:r>
-        <w:rPr>
-          <w:noProof/>
-        </w:rPr>
-        <w:fldChar w:fldCharType="end"/>
-      </w:r>
+      <w:fldSimple w:instr=" SEQ Figure \* ARABIC ">
+        <w:r>
+          <w:rPr>
+            <w:noProof/>
+          </w:rPr>
+          <w:t>1</w:t>
+        </w:r>
+      </w:fldSimple>
       <w:r>
         <w:t xml:space="preserve"> Connection Problem</w:t>
       </w:r>
@@ -2528,7 +2851,7 @@
       <w:r>
         <w:t xml:space="preserve">This is due to the forwarding agent ONLY handling "/current" requests: i.e., </w:t>
       </w:r>
-      <w:hyperlink r:id="rId25" w:history="1">
+      <w:hyperlink r:id="rId26" w:history="1">
         <w:r>
           <w:rPr>
             <w:rStyle w:val="Hyperlink"/>
@@ -2586,36 +2909,36 @@
         <w:t xml:space="preserve">this </w:t>
       </w:r>
       <w:r>
+        <w:t xml:space="preserve">shouldn’t </w:t>
+      </w:r>
+      <w:r>
+        <w:t>block access through the port to the forwarding agent</w:t>
+      </w:r>
+      <w:r>
+        <w:t>.</w:t>
+      </w:r>
+      <w:r>
+        <w:t xml:space="preserve"> </w:t>
+      </w:r>
+      <w:r>
+        <w:t>Unfortunately,</w:t>
+      </w:r>
+      <w:r>
+        <w:t xml:space="preserve"> there can be a hardware or other firewall installed which can block the access.  </w:t>
+      </w:r>
+      <w:r>
+        <w:t>Whenever</w:t>
+      </w:r>
+      <w:r>
+        <w:t xml:space="preserve"> possible, turn them off and try to connect. If you can connect, open the port and then restart the firewall.</w:t>
+      </w:r>
+    </w:p>
+    <w:p>
+      <w:r>
         <w:lastRenderedPageBreak/>
-        <w:t xml:space="preserve">shouldn’t </w:t>
-      </w:r>
-      <w:r>
-        <w:t>block access through the port to the forwarding agent</w:t>
-      </w:r>
-      <w:r>
-        <w:t>.</w:t>
-      </w:r>
-      <w:r>
-        <w:t xml:space="preserve"> </w:t>
-      </w:r>
-      <w:r>
-        <w:t>Unfortunately,</w:t>
-      </w:r>
-      <w:r>
-        <w:t xml:space="preserve"> there can be a hardware or other firewall installed which can block the access.  </w:t>
-      </w:r>
-      <w:r>
-        <w:t>Whenever</w:t>
-      </w:r>
-      <w:r>
-        <w:t xml:space="preserve"> possible, turn them off and try to connect. If you can connect, open the port and then restart the firewall.</w:t>
-      </w:r>
-    </w:p>
-    <w:p>
-      <w:r>
         <w:t xml:space="preserve">See URL: </w:t>
       </w:r>
-      <w:hyperlink r:id="rId26" w:history="1">
+      <w:hyperlink r:id="rId27" w:history="1">
         <w:r>
           <w:rPr>
             <w:rStyle w:val="Hyperlink"/>
@@ -2629,13 +2952,26 @@
     </w:p>
     <w:p/>
     <w:p>
-      <w:r>
-        <w:t>64 bit Platform</w:t>
-      </w:r>
-    </w:p>
-    <w:p>
-      <w:r>
-        <w:t>Make sure the WIndows platform you are running on is 64 bit – this is a 64-bit executable and will not work on a 32-bit platform.   To find out what you platform is, right click My Computer, select properties,  and under system properties you should see 64-bit Operating System, similar to that shown below:</w:t>
+      <w:proofErr w:type="gramStart"/>
+      <w:r>
+        <w:t>64 bit</w:t>
+      </w:r>
+      <w:proofErr w:type="gramEnd"/>
+      <w:r>
+        <w:t xml:space="preserve"> Platform</w:t>
+      </w:r>
+    </w:p>
+    <w:p>
+      <w:r>
+        <w:t xml:space="preserve">Make sure the WIndows platform you are running on is 64 bit – this is a 64-bit executable and will not work on a 32-bit platform.   To find out what you platform is, right click My Computer, select </w:t>
+      </w:r>
+      <w:proofErr w:type="gramStart"/>
+      <w:r>
+        <w:t>properties,  and</w:t>
+      </w:r>
+      <w:proofErr w:type="gramEnd"/>
+      <w:r>
+        <w:t xml:space="preserve"> under system properties you should see 64-bit Operating System, similar to that shown below:</w:t>
       </w:r>
     </w:p>
     <w:p>
@@ -2659,7 +2995,7 @@
                     <pic:cNvPicPr/>
                   </pic:nvPicPr>
                   <pic:blipFill>
-                    <a:blip r:embed="rId27"/>
+                    <a:blip r:embed="rId28"/>
                     <a:stretch>
                       <a:fillRect/>
                     </a:stretch>

</xml_diff>